<commit_message>
Dodano diagram wdrożenia do dokumentacji
</commit_message>
<xml_diff>
--- a/PKkierowca sprawozdanie wersja 1.0.docx
+++ b/PKkierowca sprawozdanie wersja 1.0.docx
@@ -1,6 +1,6 @@
 
 <file path=word/document.xml><?xml version="1.0" encoding="utf-8"?>
-<w:document xmlns:wpc="http://schemas.microsoft.com/office/word/2010/wordprocessingCanvas" xmlns:cx="http://schemas.microsoft.com/office/drawing/2014/chartex" xmlns:cx1="http://schemas.microsoft.com/office/drawing/2015/9/8/chartex" xmlns:cx2="http://schemas.microsoft.com/office/drawing/2015/10/21/chartex" xmlns:cx3="http://schemas.microsoft.com/office/drawing/2016/5/9/chartex" xmlns:cx4="http://schemas.microsoft.com/office/drawing/2016/5/10/chartex" xmlns:cx5="http://schemas.microsoft.com/office/drawing/2016/5/11/chartex" xmlns:cx6="http://schemas.microsoft.com/office/drawing/2016/5/12/chartex" xmlns:cx7="http://schemas.microsoft.com/office/drawing/2016/5/13/chartex" xmlns:cx8="http://schemas.microsoft.com/office/drawing/2016/5/14/chartex" xmlns:mc="http://schemas.openxmlformats.org/markup-compatibility/2006" xmlns:aink="http://schemas.microsoft.com/office/drawing/2016/ink" xmlns:am3d="http://schemas.microsoft.com/office/drawing/2017/model3d" xmlns:o="urn:schemas-microsoft-com:office:office" xmlns:r="http://schemas.openxmlformats.org/officeDocument/2006/relationships" xmlns:m="http://schemas.openxmlformats.org/officeDocument/2006/math" xmlns:v="urn:schemas-microsoft-com:vml" xmlns:wp14="http://schemas.microsoft.com/office/word/2010/wordprocessingDrawing" xmlns:wp="http://schemas.openxmlformats.org/drawingml/2006/wordprocessingDrawing" xmlns:w10="urn:schemas-microsoft-com:office:word" xmlns:w="http://schemas.openxmlformats.org/wordprocessingml/2006/main" xmlns:w14="http://schemas.microsoft.com/office/word/2010/wordml" xmlns:w15="http://schemas.microsoft.com/office/word/2012/wordml" xmlns:w16cex="http://schemas.microsoft.com/office/word/2018/wordml/cex" xmlns:w16cid="http://schemas.microsoft.com/office/word/2016/wordml/cid" xmlns:w16="http://schemas.microsoft.com/office/word/2018/wordml" xmlns:w16se="http://schemas.microsoft.com/office/word/2015/wordml/symex" xmlns:wpg="http://schemas.microsoft.com/office/word/2010/wordprocessingGroup" xmlns:wpi="http://schemas.microsoft.com/office/word/2010/wordprocessingInk" xmlns:wne="http://schemas.microsoft.com/office/word/2006/wordml" xmlns:wps="http://schemas.microsoft.com/office/word/2010/wordprocessingShape" mc:Ignorable="w14 w15 w16se w16cid w16 w16cex wp14">
+<w:document xmlns:wpc="http://schemas.microsoft.com/office/word/2010/wordprocessingCanvas" xmlns:cx="http://schemas.microsoft.com/office/drawing/2014/chartex" xmlns:cx1="http://schemas.microsoft.com/office/drawing/2015/9/8/chartex" xmlns:cx2="http://schemas.microsoft.com/office/drawing/2015/10/21/chartex" xmlns:cx3="http://schemas.microsoft.com/office/drawing/2016/5/9/chartex" xmlns:cx4="http://schemas.microsoft.com/office/drawing/2016/5/10/chartex" xmlns:cx5="http://schemas.microsoft.com/office/drawing/2016/5/11/chartex" xmlns:cx6="http://schemas.microsoft.com/office/drawing/2016/5/12/chartex" xmlns:cx7="http://schemas.microsoft.com/office/drawing/2016/5/13/chartex" xmlns:cx8="http://schemas.microsoft.com/office/drawing/2016/5/14/chartex" xmlns:mc="http://schemas.openxmlformats.org/markup-compatibility/2006" xmlns:aink="http://schemas.microsoft.com/office/drawing/2016/ink" xmlns:am3d="http://schemas.microsoft.com/office/drawing/2017/model3d" xmlns:o="urn:schemas-microsoft-com:office:office" xmlns:r="http://schemas.openxmlformats.org/officeDocument/2006/relationships" xmlns:m="http://schemas.openxmlformats.org/officeDocument/2006/math" xmlns:v="urn:schemas-microsoft-com:vml" xmlns:wp14="http://schemas.microsoft.com/office/word/2010/wordprocessingDrawing" xmlns:wp="http://schemas.openxmlformats.org/drawingml/2006/wordprocessingDrawing" xmlns:w10="urn:schemas-microsoft-com:office:word" xmlns:w="http://schemas.openxmlformats.org/wordprocessingml/2006/main" xmlns:w14="http://schemas.microsoft.com/office/word/2010/wordml" xmlns:w15="http://schemas.microsoft.com/office/word/2012/wordml" xmlns:w16cid="http://schemas.microsoft.com/office/word/2016/wordml/cid" xmlns:w16se="http://schemas.microsoft.com/office/word/2015/wordml/symex" xmlns:wpg="http://schemas.microsoft.com/office/word/2010/wordprocessingGroup" xmlns:wpi="http://schemas.microsoft.com/office/word/2010/wordprocessingInk" xmlns:wne="http://schemas.microsoft.com/office/word/2006/wordml" xmlns:wps="http://schemas.microsoft.com/office/word/2010/wordprocessingShape" mc:Ignorable="w14 w15 w16se w16cid wp14">
   <w:body>
     <w:p>
       <w:pPr>
@@ -255,24 +255,14 @@
           <w:b/>
           <w:sz w:val="36"/>
         </w:rPr>
-        <w:t xml:space="preserve">Bazy danych </w:t>
-      </w:r>
-      <w:proofErr w:type="spellStart"/>
+        <w:t>Bazy danych NoSQL</w:t>
+      </w:r>
       <w:r>
         <w:rPr>
           <w:rFonts w:ascii="Times New Roman" w:hAnsi="Times New Roman" w:cs="Times New Roman"/>
           <w:b/>
           <w:sz w:val="36"/>
         </w:rPr>
-        <w:t>NoSQL</w:t>
-      </w:r>
-      <w:proofErr w:type="spellEnd"/>
-      <w:r>
-        <w:rPr>
-          <w:rFonts w:ascii="Times New Roman" w:hAnsi="Times New Roman" w:cs="Times New Roman"/>
-          <w:b/>
-          <w:sz w:val="36"/>
-        </w:rPr>
         <w:t>”</w:t>
       </w:r>
     </w:p>
@@ -428,46 +418,26 @@
           <w:b/>
           <w:bCs/>
         </w:rPr>
-        <w:t xml:space="preserve">Krzysztof </w:t>
-      </w:r>
-      <w:proofErr w:type="spellStart"/>
-      <w:r>
+        <w:t>Krzysztof Krywiak</w:t>
+      </w:r>
+    </w:p>
+    <w:p>
+      <w:pPr>
+        <w:spacing w:after="0"/>
         <w:rPr>
           <w:rFonts w:ascii="Times New Roman" w:hAnsi="Times New Roman" w:cs="Times New Roman"/>
           <w:b/>
           <w:bCs/>
         </w:rPr>
-        <w:t>Krywiak</w:t>
-      </w:r>
-      <w:proofErr w:type="spellEnd"/>
-    </w:p>
-    <w:p>
-      <w:pPr>
-        <w:spacing w:after="0"/>
+      </w:pPr>
+      <w:r>
         <w:rPr>
           <w:rFonts w:ascii="Times New Roman" w:hAnsi="Times New Roman" w:cs="Times New Roman"/>
           <w:b/>
           <w:bCs/>
         </w:rPr>
-      </w:pPr>
-      <w:r>
-        <w:rPr>
-          <w:rFonts w:ascii="Times New Roman" w:hAnsi="Times New Roman" w:cs="Times New Roman"/>
-          <w:b/>
-          <w:bCs/>
-        </w:rPr>
-        <w:t xml:space="preserve">Jakub </w:t>
-      </w:r>
-      <w:proofErr w:type="spellStart"/>
-      <w:r>
-        <w:rPr>
-          <w:rFonts w:ascii="Times New Roman" w:hAnsi="Times New Roman" w:cs="Times New Roman"/>
-          <w:b/>
-          <w:bCs/>
-        </w:rPr>
-        <w:t>Ledzion</w:t>
-      </w:r>
-      <w:proofErr w:type="spellEnd"/>
+        <w:t>Jakub Ledzion</w:t>
+      </w:r>
     </w:p>
     <w:p>
       <w:pPr>
@@ -538,7 +508,7 @@
       <w:sdtContent>
         <w:p>
           <w:pPr>
-            <w:pStyle w:val="Nagwekspisutreci"/>
+            <w:pStyle w:val="TOCHeading"/>
             <w:rPr>
               <w:rFonts w:ascii="Times New Roman" w:hAnsi="Times New Roman" w:cs="Times New Roman"/>
             </w:rPr>
@@ -552,7 +522,7 @@
         </w:p>
         <w:p>
           <w:pPr>
-            <w:pStyle w:val="Spistreci1"/>
+            <w:pStyle w:val="TOC1"/>
             <w:tabs>
               <w:tab w:val="left" w:pos="440"/>
               <w:tab w:val="right" w:leader="dot" w:pos="9062"/>
@@ -575,7 +545,7 @@
           <w:hyperlink w:anchor="_Toc39514958" w:history="1">
             <w:r>
               <w:rPr>
-                <w:rStyle w:val="Hipercze"/>
+                <w:rStyle w:val="Hyperlink"/>
                 <w:rFonts w:ascii="Times New Roman" w:hAnsi="Times New Roman" w:cs="Times New Roman"/>
                 <w:b/>
                 <w:bCs/>
@@ -593,7 +563,7 @@
             </w:r>
             <w:r>
               <w:rPr>
-                <w:rStyle w:val="Hipercze"/>
+                <w:rStyle w:val="Hyperlink"/>
                 <w:rFonts w:ascii="Times New Roman" w:hAnsi="Times New Roman" w:cs="Times New Roman"/>
                 <w:b/>
                 <w:bCs/>
@@ -653,7 +623,7 @@
         </w:p>
         <w:p>
           <w:pPr>
-            <w:pStyle w:val="Spistreci2"/>
+            <w:pStyle w:val="TOC2"/>
             <w:tabs>
               <w:tab w:val="left" w:pos="880"/>
               <w:tab w:val="right" w:leader="dot" w:pos="9062"/>
@@ -667,7 +637,7 @@
           <w:hyperlink w:anchor="_Toc39514959" w:history="1">
             <w:r>
               <w:rPr>
-                <w:rStyle w:val="Hipercze"/>
+                <w:rStyle w:val="Hyperlink"/>
                 <w:rFonts w:ascii="Times New Roman" w:hAnsi="Times New Roman" w:cs="Times New Roman"/>
                 <w:b/>
                 <w:bCs/>
@@ -685,7 +655,7 @@
             </w:r>
             <w:r>
               <w:rPr>
-                <w:rStyle w:val="Hipercze"/>
+                <w:rStyle w:val="Hyperlink"/>
                 <w:rFonts w:ascii="Times New Roman" w:hAnsi="Times New Roman" w:cs="Times New Roman"/>
                 <w:b/>
                 <w:bCs/>
@@ -745,7 +715,7 @@
         </w:p>
         <w:p>
           <w:pPr>
-            <w:pStyle w:val="Spistreci2"/>
+            <w:pStyle w:val="TOC2"/>
             <w:tabs>
               <w:tab w:val="left" w:pos="880"/>
               <w:tab w:val="right" w:leader="dot" w:pos="9062"/>
@@ -759,7 +729,7 @@
           <w:hyperlink w:anchor="_Toc39514960" w:history="1">
             <w:r>
               <w:rPr>
-                <w:rStyle w:val="Hipercze"/>
+                <w:rStyle w:val="Hyperlink"/>
                 <w:rFonts w:ascii="Times New Roman" w:hAnsi="Times New Roman" w:cs="Times New Roman"/>
                 <w:b/>
                 <w:bCs/>
@@ -777,7 +747,7 @@
             </w:r>
             <w:r>
               <w:rPr>
-                <w:rStyle w:val="Hipercze"/>
+                <w:rStyle w:val="Hyperlink"/>
                 <w:rFonts w:ascii="Times New Roman" w:hAnsi="Times New Roman" w:cs="Times New Roman"/>
                 <w:b/>
                 <w:bCs/>
@@ -837,7 +807,7 @@
         </w:p>
         <w:p>
           <w:pPr>
-            <w:pStyle w:val="Spistreci1"/>
+            <w:pStyle w:val="TOC1"/>
             <w:tabs>
               <w:tab w:val="left" w:pos="440"/>
               <w:tab w:val="right" w:leader="dot" w:pos="9062"/>
@@ -851,7 +821,7 @@
           <w:hyperlink w:anchor="_Toc39514961" w:history="1">
             <w:r>
               <w:rPr>
-                <w:rStyle w:val="Hipercze"/>
+                <w:rStyle w:val="Hyperlink"/>
                 <w:rFonts w:ascii="Times New Roman" w:hAnsi="Times New Roman" w:cs="Times New Roman"/>
                 <w:b/>
                 <w:bCs/>
@@ -869,7 +839,7 @@
             </w:r>
             <w:r>
               <w:rPr>
-                <w:rStyle w:val="Hipercze"/>
+                <w:rStyle w:val="Hyperlink"/>
                 <w:rFonts w:ascii="Times New Roman" w:hAnsi="Times New Roman" w:cs="Times New Roman"/>
                 <w:b/>
                 <w:bCs/>
@@ -929,7 +899,7 @@
         </w:p>
         <w:p>
           <w:pPr>
-            <w:pStyle w:val="Spistreci2"/>
+            <w:pStyle w:val="TOC2"/>
             <w:tabs>
               <w:tab w:val="left" w:pos="880"/>
               <w:tab w:val="right" w:leader="dot" w:pos="9062"/>
@@ -943,7 +913,7 @@
           <w:hyperlink w:anchor="_Toc39514962" w:history="1">
             <w:r>
               <w:rPr>
-                <w:rStyle w:val="Hipercze"/>
+                <w:rStyle w:val="Hyperlink"/>
                 <w:rFonts w:ascii="Times New Roman" w:hAnsi="Times New Roman" w:cs="Times New Roman"/>
                 <w:b/>
                 <w:bCs/>
@@ -961,7 +931,7 @@
             </w:r>
             <w:r>
               <w:rPr>
-                <w:rStyle w:val="Hipercze"/>
+                <w:rStyle w:val="Hyperlink"/>
                 <w:rFonts w:ascii="Times New Roman" w:hAnsi="Times New Roman" w:cs="Times New Roman"/>
                 <w:b/>
                 <w:bCs/>
@@ -1021,7 +991,7 @@
         </w:p>
         <w:p>
           <w:pPr>
-            <w:pStyle w:val="Spistreci2"/>
+            <w:pStyle w:val="TOC2"/>
             <w:tabs>
               <w:tab w:val="left" w:pos="880"/>
               <w:tab w:val="right" w:leader="dot" w:pos="9062"/>
@@ -1035,7 +1005,7 @@
           <w:hyperlink w:anchor="_Toc39514963" w:history="1">
             <w:r>
               <w:rPr>
-                <w:rStyle w:val="Hipercze"/>
+                <w:rStyle w:val="Hyperlink"/>
                 <w:rFonts w:ascii="Times New Roman" w:hAnsi="Times New Roman" w:cs="Times New Roman"/>
                 <w:b/>
                 <w:bCs/>
@@ -1053,7 +1023,7 @@
             </w:r>
             <w:r>
               <w:rPr>
-                <w:rStyle w:val="Hipercze"/>
+                <w:rStyle w:val="Hyperlink"/>
                 <w:rFonts w:ascii="Times New Roman" w:hAnsi="Times New Roman" w:cs="Times New Roman"/>
                 <w:b/>
                 <w:bCs/>
@@ -1113,7 +1083,7 @@
         </w:p>
         <w:p>
           <w:pPr>
-            <w:pStyle w:val="Spistreci3"/>
+            <w:pStyle w:val="TOC3"/>
             <w:tabs>
               <w:tab w:val="left" w:pos="1320"/>
               <w:tab w:val="right" w:leader="dot" w:pos="9062"/>
@@ -1127,7 +1097,7 @@
           <w:hyperlink w:anchor="_Toc39514964" w:history="1">
             <w:r>
               <w:rPr>
-                <w:rStyle w:val="Hipercze"/>
+                <w:rStyle w:val="Hyperlink"/>
                 <w:rFonts w:ascii="Times New Roman" w:hAnsi="Times New Roman" w:cs="Times New Roman"/>
                 <w:b/>
                 <w:bCs/>
@@ -1145,7 +1115,7 @@
             </w:r>
             <w:r>
               <w:rPr>
-                <w:rStyle w:val="Hipercze"/>
+                <w:rStyle w:val="Hyperlink"/>
                 <w:rFonts w:ascii="Times New Roman" w:hAnsi="Times New Roman" w:cs="Times New Roman"/>
                 <w:b/>
                 <w:bCs/>
@@ -1205,7 +1175,7 @@
         </w:p>
         <w:p>
           <w:pPr>
-            <w:pStyle w:val="Spistreci3"/>
+            <w:pStyle w:val="TOC3"/>
             <w:tabs>
               <w:tab w:val="left" w:pos="1320"/>
               <w:tab w:val="right" w:leader="dot" w:pos="9062"/>
@@ -1219,7 +1189,7 @@
           <w:hyperlink w:anchor="_Toc39514965" w:history="1">
             <w:r>
               <w:rPr>
-                <w:rStyle w:val="Hipercze"/>
+                <w:rStyle w:val="Hyperlink"/>
                 <w:rFonts w:ascii="Times New Roman" w:hAnsi="Times New Roman" w:cs="Times New Roman"/>
                 <w:b/>
                 <w:bCs/>
@@ -1237,7 +1207,7 @@
             </w:r>
             <w:r>
               <w:rPr>
-                <w:rStyle w:val="Hipercze"/>
+                <w:rStyle w:val="Hyperlink"/>
                 <w:rFonts w:ascii="Times New Roman" w:hAnsi="Times New Roman" w:cs="Times New Roman"/>
                 <w:b/>
                 <w:bCs/>
@@ -1297,7 +1267,7 @@
         </w:p>
         <w:p>
           <w:pPr>
-            <w:pStyle w:val="Spistreci3"/>
+            <w:pStyle w:val="TOC3"/>
             <w:tabs>
               <w:tab w:val="left" w:pos="1320"/>
               <w:tab w:val="right" w:leader="dot" w:pos="9062"/>
@@ -1311,7 +1281,7 @@
           <w:hyperlink w:anchor="_Toc39514966" w:history="1">
             <w:r>
               <w:rPr>
-                <w:rStyle w:val="Hipercze"/>
+                <w:rStyle w:val="Hyperlink"/>
                 <w:rFonts w:ascii="Times New Roman" w:hAnsi="Times New Roman" w:cs="Times New Roman"/>
                 <w:b/>
                 <w:bCs/>
@@ -1329,7 +1299,7 @@
             </w:r>
             <w:r>
               <w:rPr>
-                <w:rStyle w:val="Hipercze"/>
+                <w:rStyle w:val="Hyperlink"/>
                 <w:rFonts w:ascii="Times New Roman" w:hAnsi="Times New Roman" w:cs="Times New Roman"/>
                 <w:b/>
                 <w:bCs/>
@@ -1389,7 +1359,7 @@
         </w:p>
         <w:p>
           <w:pPr>
-            <w:pStyle w:val="Spistreci3"/>
+            <w:pStyle w:val="TOC3"/>
             <w:tabs>
               <w:tab w:val="left" w:pos="1320"/>
               <w:tab w:val="right" w:leader="dot" w:pos="9062"/>
@@ -1403,7 +1373,7 @@
           <w:hyperlink w:anchor="_Toc39514967" w:history="1">
             <w:r>
               <w:rPr>
-                <w:rStyle w:val="Hipercze"/>
+                <w:rStyle w:val="Hyperlink"/>
                 <w:rFonts w:ascii="Times New Roman" w:hAnsi="Times New Roman" w:cs="Times New Roman"/>
                 <w:b/>
                 <w:bCs/>
@@ -1421,7 +1391,7 @@
             </w:r>
             <w:r>
               <w:rPr>
-                <w:rStyle w:val="Hipercze"/>
+                <w:rStyle w:val="Hyperlink"/>
                 <w:rFonts w:ascii="Times New Roman" w:hAnsi="Times New Roman" w:cs="Times New Roman"/>
                 <w:b/>
                 <w:bCs/>
@@ -1481,7 +1451,7 @@
         </w:p>
         <w:p>
           <w:pPr>
-            <w:pStyle w:val="Spistreci3"/>
+            <w:pStyle w:val="TOC3"/>
             <w:tabs>
               <w:tab w:val="left" w:pos="1320"/>
               <w:tab w:val="right" w:leader="dot" w:pos="9062"/>
@@ -1495,7 +1465,7 @@
           <w:hyperlink w:anchor="_Toc39514968" w:history="1">
             <w:r>
               <w:rPr>
-                <w:rStyle w:val="Hipercze"/>
+                <w:rStyle w:val="Hyperlink"/>
                 <w:rFonts w:ascii="Times New Roman" w:hAnsi="Times New Roman" w:cs="Times New Roman"/>
                 <w:b/>
                 <w:bCs/>
@@ -1513,7 +1483,7 @@
             </w:r>
             <w:r>
               <w:rPr>
-                <w:rStyle w:val="Hipercze"/>
+                <w:rStyle w:val="Hyperlink"/>
                 <w:rFonts w:ascii="Times New Roman" w:hAnsi="Times New Roman" w:cs="Times New Roman"/>
                 <w:b/>
                 <w:bCs/>
@@ -1573,7 +1543,7 @@
         </w:p>
         <w:p>
           <w:pPr>
-            <w:pStyle w:val="Spistreci3"/>
+            <w:pStyle w:val="TOC3"/>
             <w:tabs>
               <w:tab w:val="left" w:pos="1320"/>
               <w:tab w:val="right" w:leader="dot" w:pos="9062"/>
@@ -1587,7 +1557,7 @@
           <w:hyperlink w:anchor="_Toc39514969" w:history="1">
             <w:r>
               <w:rPr>
-                <w:rStyle w:val="Hipercze"/>
+                <w:rStyle w:val="Hyperlink"/>
                 <w:rFonts w:ascii="Times New Roman" w:hAnsi="Times New Roman" w:cs="Times New Roman"/>
                 <w:b/>
                 <w:bCs/>
@@ -1605,7 +1575,7 @@
             </w:r>
             <w:r>
               <w:rPr>
-                <w:rStyle w:val="Hipercze"/>
+                <w:rStyle w:val="Hyperlink"/>
                 <w:rFonts w:ascii="Times New Roman" w:hAnsi="Times New Roman" w:cs="Times New Roman"/>
                 <w:b/>
                 <w:bCs/>
@@ -1665,7 +1635,7 @@
         </w:p>
         <w:p>
           <w:pPr>
-            <w:pStyle w:val="Spistreci3"/>
+            <w:pStyle w:val="TOC3"/>
             <w:tabs>
               <w:tab w:val="left" w:pos="1320"/>
               <w:tab w:val="right" w:leader="dot" w:pos="9062"/>
@@ -1679,7 +1649,7 @@
           <w:hyperlink w:anchor="_Toc39514970" w:history="1">
             <w:r>
               <w:rPr>
-                <w:rStyle w:val="Hipercze"/>
+                <w:rStyle w:val="Hyperlink"/>
                 <w:rFonts w:ascii="Times New Roman" w:hAnsi="Times New Roman" w:cs="Times New Roman"/>
                 <w:b/>
                 <w:bCs/>
@@ -1697,7 +1667,7 @@
             </w:r>
             <w:r>
               <w:rPr>
-                <w:rStyle w:val="Hipercze"/>
+                <w:rStyle w:val="Hyperlink"/>
                 <w:rFonts w:ascii="Times New Roman" w:hAnsi="Times New Roman" w:cs="Times New Roman"/>
                 <w:b/>
                 <w:bCs/>
@@ -1757,7 +1727,7 @@
         </w:p>
         <w:p>
           <w:pPr>
-            <w:pStyle w:val="Spistreci2"/>
+            <w:pStyle w:val="TOC2"/>
             <w:tabs>
               <w:tab w:val="left" w:pos="880"/>
               <w:tab w:val="right" w:leader="dot" w:pos="9062"/>
@@ -1771,7 +1741,7 @@
           <w:hyperlink w:anchor="_Toc39514971" w:history="1">
             <w:r>
               <w:rPr>
-                <w:rStyle w:val="Hipercze"/>
+                <w:rStyle w:val="Hyperlink"/>
                 <w:rFonts w:ascii="Times New Roman" w:hAnsi="Times New Roman" w:cs="Times New Roman"/>
                 <w:b/>
                 <w:bCs/>
@@ -1789,7 +1759,7 @@
             </w:r>
             <w:r>
               <w:rPr>
-                <w:rStyle w:val="Hipercze"/>
+                <w:rStyle w:val="Hyperlink"/>
                 <w:rFonts w:ascii="Times New Roman" w:hAnsi="Times New Roman" w:cs="Times New Roman"/>
                 <w:b/>
                 <w:bCs/>
@@ -1849,7 +1819,7 @@
         </w:p>
         <w:p>
           <w:pPr>
-            <w:pStyle w:val="Spistreci3"/>
+            <w:pStyle w:val="TOC3"/>
             <w:tabs>
               <w:tab w:val="left" w:pos="1320"/>
               <w:tab w:val="right" w:leader="dot" w:pos="9062"/>
@@ -1863,7 +1833,7 @@
           <w:hyperlink w:anchor="_Toc39514972" w:history="1">
             <w:r>
               <w:rPr>
-                <w:rStyle w:val="Hipercze"/>
+                <w:rStyle w:val="Hyperlink"/>
                 <w:rFonts w:ascii="Times New Roman" w:hAnsi="Times New Roman" w:cs="Times New Roman"/>
                 <w:b/>
                 <w:bCs/>
@@ -1881,7 +1851,7 @@
             </w:r>
             <w:r>
               <w:rPr>
-                <w:rStyle w:val="Hipercze"/>
+                <w:rStyle w:val="Hyperlink"/>
                 <w:rFonts w:ascii="Times New Roman" w:hAnsi="Times New Roman" w:cs="Times New Roman"/>
                 <w:b/>
                 <w:bCs/>
@@ -1941,7 +1911,7 @@
         </w:p>
         <w:p>
           <w:pPr>
-            <w:pStyle w:val="Spistreci3"/>
+            <w:pStyle w:val="TOC3"/>
             <w:tabs>
               <w:tab w:val="left" w:pos="1320"/>
               <w:tab w:val="right" w:leader="dot" w:pos="9062"/>
@@ -1955,7 +1925,7 @@
           <w:hyperlink w:anchor="_Toc39514973" w:history="1">
             <w:r>
               <w:rPr>
-                <w:rStyle w:val="Hipercze"/>
+                <w:rStyle w:val="Hyperlink"/>
                 <w:rFonts w:ascii="Times New Roman" w:hAnsi="Times New Roman" w:cs="Times New Roman"/>
                 <w:b/>
                 <w:bCs/>
@@ -1973,7 +1943,7 @@
             </w:r>
             <w:r>
               <w:rPr>
-                <w:rStyle w:val="Hipercze"/>
+                <w:rStyle w:val="Hyperlink"/>
                 <w:rFonts w:ascii="Times New Roman" w:hAnsi="Times New Roman" w:cs="Times New Roman"/>
                 <w:b/>
                 <w:bCs/>
@@ -2033,7 +2003,7 @@
         </w:p>
         <w:p>
           <w:pPr>
-            <w:pStyle w:val="Spistreci3"/>
+            <w:pStyle w:val="TOC3"/>
             <w:tabs>
               <w:tab w:val="left" w:pos="1320"/>
               <w:tab w:val="right" w:leader="dot" w:pos="9062"/>
@@ -2047,7 +2017,7 @@
           <w:hyperlink w:anchor="_Toc39514974" w:history="1">
             <w:r>
               <w:rPr>
-                <w:rStyle w:val="Hipercze"/>
+                <w:rStyle w:val="Hyperlink"/>
                 <w:rFonts w:ascii="Times New Roman" w:hAnsi="Times New Roman" w:cs="Times New Roman"/>
                 <w:b/>
                 <w:bCs/>
@@ -2065,7 +2035,7 @@
             </w:r>
             <w:r>
               <w:rPr>
-                <w:rStyle w:val="Hipercze"/>
+                <w:rStyle w:val="Hyperlink"/>
                 <w:rFonts w:ascii="Times New Roman" w:hAnsi="Times New Roman" w:cs="Times New Roman"/>
                 <w:b/>
                 <w:bCs/>
@@ -2125,7 +2095,7 @@
         </w:p>
         <w:p>
           <w:pPr>
-            <w:pStyle w:val="Spistreci3"/>
+            <w:pStyle w:val="TOC3"/>
             <w:tabs>
               <w:tab w:val="left" w:pos="1320"/>
               <w:tab w:val="right" w:leader="dot" w:pos="9062"/>
@@ -2139,7 +2109,7 @@
           <w:hyperlink w:anchor="_Toc39514975" w:history="1">
             <w:r>
               <w:rPr>
-                <w:rStyle w:val="Hipercze"/>
+                <w:rStyle w:val="Hyperlink"/>
                 <w:rFonts w:ascii="Times New Roman" w:hAnsi="Times New Roman" w:cs="Times New Roman"/>
                 <w:b/>
                 <w:bCs/>
@@ -2157,7 +2127,7 @@
             </w:r>
             <w:r>
               <w:rPr>
-                <w:rStyle w:val="Hipercze"/>
+                <w:rStyle w:val="Hyperlink"/>
                 <w:rFonts w:ascii="Times New Roman" w:hAnsi="Times New Roman" w:cs="Times New Roman"/>
                 <w:b/>
                 <w:bCs/>
@@ -2223,6 +2193,13 @@
             </w:rPr>
             <w:fldChar w:fldCharType="end"/>
           </w:r>
+          <w:r>
+            <w:rPr>
+              <w:b/>
+              <w:bCs/>
+            </w:rPr>
+            <w:t xml:space="preserve"> </w:t>
+          </w:r>
         </w:p>
       </w:sdtContent>
     </w:sdt>
@@ -2245,7 +2222,7 @@
     </w:p>
     <w:p>
       <w:pPr>
-        <w:pStyle w:val="Nagwek1"/>
+        <w:pStyle w:val="Heading1"/>
         <w:numPr>
           <w:ilvl w:val="0"/>
           <w:numId w:val="1"/>
@@ -2274,7 +2251,7 @@
     </w:p>
     <w:p>
       <w:pPr>
-        <w:pStyle w:val="Nagwek2"/>
+        <w:pStyle w:val="Heading2"/>
         <w:numPr>
           <w:ilvl w:val="1"/>
           <w:numId w:val="1"/>
@@ -2306,7 +2283,7 @@
     </w:p>
     <w:p>
       <w:pPr>
-        <w:pStyle w:val="Akapitzlist"/>
+        <w:pStyle w:val="ListParagraph"/>
         <w:ind w:left="0" w:firstLine="426"/>
         <w:jc w:val="both"/>
         <w:rPr>
@@ -2414,7 +2391,7 @@
     </w:p>
     <w:p>
       <w:pPr>
-        <w:pStyle w:val="Akapitzlist"/>
+        <w:pStyle w:val="ListParagraph"/>
         <w:ind w:left="0" w:firstLine="426"/>
         <w:jc w:val="both"/>
         <w:rPr>
@@ -2426,7 +2403,7 @@
     </w:p>
     <w:p>
       <w:pPr>
-        <w:pStyle w:val="Nagwek2"/>
+        <w:pStyle w:val="Heading2"/>
         <w:numPr>
           <w:ilvl w:val="1"/>
           <w:numId w:val="1"/>
@@ -2457,7 +2434,7 @@
     </w:p>
     <w:p>
       <w:pPr>
-        <w:pStyle w:val="Akapitzlist"/>
+        <w:pStyle w:val="ListParagraph"/>
         <w:ind w:left="0" w:firstLine="360"/>
         <w:jc w:val="both"/>
         <w:rPr>
@@ -2477,7 +2454,7 @@
     </w:p>
     <w:p>
       <w:pPr>
-        <w:pStyle w:val="Nagwek1"/>
+        <w:pStyle w:val="Heading1"/>
         <w:numPr>
           <w:ilvl w:val="0"/>
           <w:numId w:val="1"/>
@@ -2505,7 +2482,7 @@
     </w:p>
     <w:p>
       <w:pPr>
-        <w:pStyle w:val="Nagwek2"/>
+        <w:pStyle w:val="Heading2"/>
         <w:numPr>
           <w:ilvl w:val="1"/>
           <w:numId w:val="1"/>
@@ -2639,7 +2616,7 @@
     </w:p>
     <w:p>
       <w:pPr>
-        <w:pStyle w:val="Akapitzlist"/>
+        <w:pStyle w:val="ListParagraph"/>
         <w:numPr>
           <w:ilvl w:val="0"/>
           <w:numId w:val="9"/>
@@ -2662,7 +2639,7 @@
     </w:p>
     <w:p>
       <w:pPr>
-        <w:pStyle w:val="Akapitzlist"/>
+        <w:pStyle w:val="ListParagraph"/>
         <w:numPr>
           <w:ilvl w:val="0"/>
           <w:numId w:val="9"/>
@@ -2685,7 +2662,7 @@
     </w:p>
     <w:p>
       <w:pPr>
-        <w:pStyle w:val="Akapitzlist"/>
+        <w:pStyle w:val="ListParagraph"/>
         <w:numPr>
           <w:ilvl w:val="0"/>
           <w:numId w:val="9"/>
@@ -2708,7 +2685,7 @@
     </w:p>
     <w:p>
       <w:pPr>
-        <w:pStyle w:val="Akapitzlist"/>
+        <w:pStyle w:val="ListParagraph"/>
         <w:numPr>
           <w:ilvl w:val="0"/>
           <w:numId w:val="9"/>
@@ -2993,7 +2970,7 @@
     </w:p>
     <w:p>
       <w:pPr>
-        <w:pStyle w:val="Nagwek2"/>
+        <w:pStyle w:val="Heading2"/>
         <w:numPr>
           <w:ilvl w:val="1"/>
           <w:numId w:val="1"/>
@@ -3030,7 +3007,7 @@
     </w:p>
     <w:p>
       <w:pPr>
-        <w:pStyle w:val="Nagwek3"/>
+        <w:pStyle w:val="Heading3"/>
         <w:numPr>
           <w:ilvl w:val="2"/>
           <w:numId w:val="1"/>
@@ -3184,7 +3161,7 @@
     </w:p>
     <w:p>
       <w:pPr>
-        <w:pStyle w:val="Nagwek3"/>
+        <w:pStyle w:val="Heading3"/>
         <w:numPr>
           <w:ilvl w:val="2"/>
           <w:numId w:val="1"/>
@@ -3278,7 +3255,7 @@
     </w:p>
     <w:p>
       <w:pPr>
-        <w:pStyle w:val="Akapitzlist"/>
+        <w:pStyle w:val="ListParagraph"/>
         <w:numPr>
           <w:ilvl w:val="0"/>
           <w:numId w:val="3"/>
@@ -3317,7 +3294,7 @@
     </w:p>
     <w:p>
       <w:pPr>
-        <w:pStyle w:val="Akapitzlist"/>
+        <w:pStyle w:val="ListParagraph"/>
         <w:numPr>
           <w:ilvl w:val="0"/>
           <w:numId w:val="3"/>
@@ -3348,7 +3325,7 @@
     </w:p>
     <w:p>
       <w:pPr>
-        <w:pStyle w:val="Akapitzlist"/>
+        <w:pStyle w:val="ListParagraph"/>
         <w:numPr>
           <w:ilvl w:val="0"/>
           <w:numId w:val="3"/>
@@ -3395,7 +3372,7 @@
     </w:p>
     <w:p>
       <w:pPr>
-        <w:pStyle w:val="Akapitzlist"/>
+        <w:pStyle w:val="ListParagraph"/>
         <w:numPr>
           <w:ilvl w:val="0"/>
           <w:numId w:val="3"/>
@@ -3495,7 +3472,7 @@
     </w:p>
     <w:p>
       <w:pPr>
-        <w:pStyle w:val="Nagwek3"/>
+        <w:pStyle w:val="Heading3"/>
         <w:numPr>
           <w:ilvl w:val="2"/>
           <w:numId w:val="1"/>
@@ -3578,7 +3555,7 @@
     </w:p>
     <w:p>
       <w:pPr>
-        <w:pStyle w:val="Nagwek3"/>
+        <w:pStyle w:val="Heading3"/>
         <w:numPr>
           <w:ilvl w:val="2"/>
           <w:numId w:val="1"/>
@@ -3695,7 +3672,7 @@
     </w:p>
     <w:p>
       <w:pPr>
-        <w:pStyle w:val="Akapitzlist"/>
+        <w:pStyle w:val="ListParagraph"/>
         <w:numPr>
           <w:ilvl w:val="0"/>
           <w:numId w:val="5"/>
@@ -3733,7 +3710,7 @@
     </w:p>
     <w:p>
       <w:pPr>
-        <w:pStyle w:val="Akapitzlist"/>
+        <w:pStyle w:val="ListParagraph"/>
         <w:numPr>
           <w:ilvl w:val="0"/>
           <w:numId w:val="5"/>
@@ -3812,7 +3789,7 @@
     </w:p>
     <w:p>
       <w:pPr>
-        <w:pStyle w:val="Akapitzlist"/>
+        <w:pStyle w:val="ListParagraph"/>
         <w:numPr>
           <w:ilvl w:val="0"/>
           <w:numId w:val="7"/>
@@ -3859,7 +3836,7 @@
     </w:p>
     <w:p>
       <w:pPr>
-        <w:pStyle w:val="Akapitzlist"/>
+        <w:pStyle w:val="ListParagraph"/>
         <w:autoSpaceDE w:val="0"/>
         <w:autoSpaceDN w:val="0"/>
         <w:adjustRightInd w:val="0"/>
@@ -3875,7 +3852,7 @@
     </w:p>
     <w:p>
       <w:pPr>
-        <w:pStyle w:val="Nagwek3"/>
+        <w:pStyle w:val="Heading3"/>
         <w:numPr>
           <w:ilvl w:val="2"/>
           <w:numId w:val="1"/>
@@ -3934,7 +3911,7 @@
     </w:p>
     <w:p>
       <w:pPr>
-        <w:pStyle w:val="Akapitzlist"/>
+        <w:pStyle w:val="ListParagraph"/>
         <w:numPr>
           <w:ilvl w:val="0"/>
           <w:numId w:val="7"/>
@@ -3957,7 +3934,7 @@
     </w:p>
     <w:p>
       <w:pPr>
-        <w:pStyle w:val="Akapitzlist"/>
+        <w:pStyle w:val="ListParagraph"/>
         <w:numPr>
           <w:ilvl w:val="0"/>
           <w:numId w:val="7"/>
@@ -3980,7 +3957,7 @@
     </w:p>
     <w:p>
       <w:pPr>
-        <w:pStyle w:val="Akapitzlist"/>
+        <w:pStyle w:val="ListParagraph"/>
         <w:numPr>
           <w:ilvl w:val="0"/>
           <w:numId w:val="7"/>
@@ -4003,7 +3980,7 @@
     </w:p>
     <w:p>
       <w:pPr>
-        <w:pStyle w:val="Akapitzlist"/>
+        <w:pStyle w:val="ListParagraph"/>
         <w:numPr>
           <w:ilvl w:val="0"/>
           <w:numId w:val="7"/>
@@ -4026,7 +4003,7 @@
     </w:p>
     <w:p>
       <w:pPr>
-        <w:pStyle w:val="Akapitzlist"/>
+        <w:pStyle w:val="ListParagraph"/>
         <w:numPr>
           <w:ilvl w:val="0"/>
           <w:numId w:val="7"/>
@@ -4057,7 +4034,7 @@
     </w:p>
     <w:p>
       <w:pPr>
-        <w:pStyle w:val="Nagwek3"/>
+        <w:pStyle w:val="Heading3"/>
         <w:numPr>
           <w:ilvl w:val="2"/>
           <w:numId w:val="1"/>
@@ -4162,7 +4139,7 @@
     </w:p>
     <w:p>
       <w:pPr>
-        <w:pStyle w:val="Nagwek3"/>
+        <w:pStyle w:val="Heading3"/>
         <w:numPr>
           <w:ilvl w:val="2"/>
           <w:numId w:val="1"/>
@@ -4312,7 +4289,7 @@
     </w:p>
     <w:p>
       <w:pPr>
-        <w:pStyle w:val="Nagwek2"/>
+        <w:pStyle w:val="Heading2"/>
         <w:numPr>
           <w:ilvl w:val="1"/>
           <w:numId w:val="1"/>
@@ -4344,7 +4321,7 @@
     <w:p/>
     <w:p>
       <w:pPr>
-        <w:pStyle w:val="Nagwek3"/>
+        <w:pStyle w:val="Heading3"/>
         <w:numPr>
           <w:ilvl w:val="2"/>
           <w:numId w:val="1"/>
@@ -4484,7 +4461,7 @@
     </w:p>
     <w:p>
       <w:pPr>
-        <w:pStyle w:val="Nagwek3"/>
+        <w:pStyle w:val="Heading3"/>
         <w:numPr>
           <w:ilvl w:val="2"/>
           <w:numId w:val="1"/>
@@ -4501,7 +4478,6 @@
         </w:rPr>
       </w:pPr>
       <w:bookmarkStart w:id="15" w:name="_Toc39514973"/>
-      <w:proofErr w:type="spellStart"/>
       <w:r>
         <w:rPr>
           <w:rFonts w:ascii="Times New Roman" w:hAnsi="Times New Roman" w:cs="Times New Roman"/>
@@ -4525,7 +4501,6 @@
         <w:t>ć</w:t>
       </w:r>
       <w:bookmarkEnd w:id="15"/>
-      <w:proofErr w:type="spellEnd"/>
       <w:r>
         <w:rPr>
           <w:rFonts w:ascii="Times New Roman" w:hAnsi="Times New Roman" w:cs="Times New Roman"/>
@@ -4665,7 +4640,7 @@
     </w:p>
     <w:p>
       <w:pPr>
-        <w:pStyle w:val="Nagwek3"/>
+        <w:pStyle w:val="Heading3"/>
         <w:numPr>
           <w:ilvl w:val="2"/>
           <w:numId w:val="1"/>
@@ -4834,7 +4809,7 @@
     </w:p>
     <w:p>
       <w:pPr>
-        <w:pStyle w:val="Nagwek3"/>
+        <w:pStyle w:val="Heading3"/>
         <w:numPr>
           <w:ilvl w:val="2"/>
           <w:numId w:val="1"/>
@@ -4947,36 +4922,8 @@
           <w:sz w:val="24"/>
           <w:szCs w:val="24"/>
         </w:rPr>
-        <w:t xml:space="preserve"> danych (</w:t>
-      </w:r>
-      <w:proofErr w:type="spellStart"/>
-      <w:r>
-        <w:rPr>
-          <w:rFonts w:ascii="Times New Roman" w:hAnsi="Times New Roman" w:cs="Times New Roman"/>
-          <w:sz w:val="24"/>
-          <w:szCs w:val="24"/>
-        </w:rPr>
-        <w:t>NoSQL</w:t>
-      </w:r>
-      <w:proofErr w:type="spellEnd"/>
-      <w:r>
-        <w:rPr>
-          <w:rFonts w:ascii="Times New Roman" w:hAnsi="Times New Roman" w:cs="Times New Roman"/>
-          <w:sz w:val="24"/>
-          <w:szCs w:val="24"/>
-        </w:rPr>
-        <w:t xml:space="preserve">) </w:t>
-      </w:r>
-      <w:proofErr w:type="spellStart"/>
-      <w:r>
-        <w:rPr>
-          <w:rFonts w:ascii="Times New Roman" w:hAnsi="Times New Roman" w:cs="Times New Roman"/>
-          <w:sz w:val="24"/>
-          <w:szCs w:val="24"/>
-        </w:rPr>
-        <w:t>MongoDB</w:t>
-      </w:r>
-      <w:proofErr w:type="spellEnd"/>
+        <w:t xml:space="preserve"> danych (NoSQL) MongoDB</w:t>
+      </w:r>
       <w:r>
         <w:rPr>
           <w:rFonts w:ascii="Times New Roman" w:hAnsi="Times New Roman" w:cs="Times New Roman"/>
@@ -5020,12 +4967,112 @@
     </w:p>
     <w:p>
       <w:pPr>
-        <w:pStyle w:val="Akapitzlist"/>
+        <w:ind w:firstLine="426"/>
+        <w:jc w:val="both"/>
+        <w:rPr>
+          <w:rFonts w:ascii="Times New Roman" w:hAnsi="Times New Roman" w:cs="Times New Roman"/>
+          <w:sz w:val="24"/>
+          <w:szCs w:val="24"/>
+        </w:rPr>
+      </w:pPr>
+    </w:p>
+    <w:p>
+      <w:pPr>
+        <w:pStyle w:val="Heading1"/>
+        <w:rPr>
+          <w:rFonts w:ascii="Times New Roman" w:hAnsi="Times New Roman" w:cs="Times New Roman"/>
+          <w:sz w:val="28"/>
+          <w:szCs w:val="28"/>
+        </w:rPr>
+      </w:pPr>
+      <w:r>
+        <w:rPr>
+          <w:rFonts w:ascii="Times New Roman" w:hAnsi="Times New Roman" w:cs="Times New Roman"/>
+          <w:b/>
+          <w:bCs/>
+          <w:color w:val="auto"/>
+          <w:sz w:val="28"/>
+          <w:szCs w:val="28"/>
+        </w:rPr>
+        <w:t>3.Diagram wdrożenia</w:t>
+      </w:r>
+    </w:p>
+    <w:p/>
+    <w:p>
+      <w:r>
+        <w:rPr>
+          <w:noProof/>
+        </w:rPr>
+        <w:drawing>
+          <wp:inline distT="0" distB="0" distL="0" distR="0" wp14:anchorId="2EE933A6" wp14:editId="614E0A64">
+            <wp:extent cx="5759450" cy="4559935"/>
+            <wp:effectExtent l="0" t="0" r="0" b="0"/>
+            <wp:docPr id="1" name="Picture 1"/>
+            <wp:cNvGraphicFramePr>
+              <a:graphicFrameLocks xmlns:a="http://schemas.openxmlformats.org/drawingml/2006/main" noChangeAspect="1"/>
+            </wp:cNvGraphicFramePr>
+            <a:graphic xmlns:a="http://schemas.openxmlformats.org/drawingml/2006/main">
+              <a:graphicData uri="http://schemas.openxmlformats.org/drawingml/2006/picture">
+                <pic:pic xmlns:pic="http://schemas.openxmlformats.org/drawingml/2006/picture">
+                  <pic:nvPicPr>
+                    <pic:cNvPr id="0" name="Picture 1"/>
+                    <pic:cNvPicPr>
+                      <a:picLocks noChangeAspect="1" noChangeArrowheads="1"/>
+                    </pic:cNvPicPr>
+                  </pic:nvPicPr>
+                  <pic:blipFill>
+                    <a:blip r:embed="rId9">
+                      <a:extLst>
+                        <a:ext uri="{28A0092B-C50C-407E-A947-70E740481C1C}">
+                          <a14:useLocalDpi xmlns:a14="http://schemas.microsoft.com/office/drawing/2010/main" val="0"/>
+                        </a:ext>
+                      </a:extLst>
+                    </a:blip>
+                    <a:srcRect/>
+                    <a:stretch>
+                      <a:fillRect/>
+                    </a:stretch>
+                  </pic:blipFill>
+                  <pic:spPr bwMode="auto">
+                    <a:xfrm>
+                      <a:off x="0" y="0"/>
+                      <a:ext cx="5759450" cy="4559935"/>
+                    </a:xfrm>
+                    <a:prstGeom prst="rect">
+                      <a:avLst/>
+                    </a:prstGeom>
+                    <a:noFill/>
+                    <a:ln>
+                      <a:noFill/>
+                    </a:ln>
+                  </pic:spPr>
+                </pic:pic>
+              </a:graphicData>
+            </a:graphic>
+          </wp:inline>
+        </w:drawing>
+      </w:r>
+    </w:p>
+    <w:p>
+      <w:pPr>
+        <w:ind w:firstLine="426"/>
+        <w:jc w:val="both"/>
+        <w:rPr>
+          <w:rFonts w:ascii="Times New Roman" w:hAnsi="Times New Roman" w:cs="Times New Roman"/>
+          <w:sz w:val="24"/>
+          <w:szCs w:val="24"/>
+        </w:rPr>
+      </w:pPr>
+    </w:p>
+    <w:p/>
+    <w:p>
+      <w:pPr>
+        <w:pStyle w:val="ListParagraph"/>
         <w:ind w:left="862"/>
       </w:pPr>
     </w:p>
     <w:sectPr>
-      <w:footerReference w:type="default" r:id="rId9"/>
+      <w:footerReference w:type="default" r:id="rId10"/>
       <w:pgSz w:w="11906" w:h="16838"/>
       <w:pgMar w:top="1417" w:right="1417" w:bottom="1417" w:left="1417" w:header="708" w:footer="708" w:gutter="0"/>
       <w:cols w:space="708"/>
@@ -5037,7 +5084,7 @@
 </file>
 
 <file path=word/endnotes.xml><?xml version="1.0" encoding="utf-8"?>
-<w:endnotes xmlns:wpc="http://schemas.microsoft.com/office/word/2010/wordprocessingCanvas" xmlns:cx="http://schemas.microsoft.com/office/drawing/2014/chartex" xmlns:cx1="http://schemas.microsoft.com/office/drawing/2015/9/8/chartex" xmlns:cx2="http://schemas.microsoft.com/office/drawing/2015/10/21/chartex" xmlns:cx3="http://schemas.microsoft.com/office/drawing/2016/5/9/chartex" xmlns:cx4="http://schemas.microsoft.com/office/drawing/2016/5/10/chartex" xmlns:cx5="http://schemas.microsoft.com/office/drawing/2016/5/11/chartex" xmlns:cx6="http://schemas.microsoft.com/office/drawing/2016/5/12/chartex" xmlns:cx7="http://schemas.microsoft.com/office/drawing/2016/5/13/chartex" xmlns:cx8="http://schemas.microsoft.com/office/drawing/2016/5/14/chartex" xmlns:mc="http://schemas.openxmlformats.org/markup-compatibility/2006" xmlns:aink="http://schemas.microsoft.com/office/drawing/2016/ink" xmlns:am3d="http://schemas.microsoft.com/office/drawing/2017/model3d" xmlns:o="urn:schemas-microsoft-com:office:office" xmlns:r="http://schemas.openxmlformats.org/officeDocument/2006/relationships" xmlns:m="http://schemas.openxmlformats.org/officeDocument/2006/math" xmlns:v="urn:schemas-microsoft-com:vml" xmlns:wp14="http://schemas.microsoft.com/office/word/2010/wordprocessingDrawing" xmlns:wp="http://schemas.openxmlformats.org/drawingml/2006/wordprocessingDrawing" xmlns:w10="urn:schemas-microsoft-com:office:word" xmlns:w="http://schemas.openxmlformats.org/wordprocessingml/2006/main" xmlns:w14="http://schemas.microsoft.com/office/word/2010/wordml" xmlns:w15="http://schemas.microsoft.com/office/word/2012/wordml" xmlns:w16cex="http://schemas.microsoft.com/office/word/2018/wordml/cex" xmlns:w16cid="http://schemas.microsoft.com/office/word/2016/wordml/cid" xmlns:w16="http://schemas.microsoft.com/office/word/2018/wordml" xmlns:w16se="http://schemas.microsoft.com/office/word/2015/wordml/symex" xmlns:wpg="http://schemas.microsoft.com/office/word/2010/wordprocessingGroup" xmlns:wpi="http://schemas.microsoft.com/office/word/2010/wordprocessingInk" xmlns:wne="http://schemas.microsoft.com/office/word/2006/wordml" xmlns:wps="http://schemas.microsoft.com/office/word/2010/wordprocessingShape" mc:Ignorable="w14 w15 w16se w16cid w16 w16cex wp14">
+<w:endnotes xmlns:wpc="http://schemas.microsoft.com/office/word/2010/wordprocessingCanvas" xmlns:cx="http://schemas.microsoft.com/office/drawing/2014/chartex" xmlns:cx1="http://schemas.microsoft.com/office/drawing/2015/9/8/chartex" xmlns:cx2="http://schemas.microsoft.com/office/drawing/2015/10/21/chartex" xmlns:cx3="http://schemas.microsoft.com/office/drawing/2016/5/9/chartex" xmlns:cx4="http://schemas.microsoft.com/office/drawing/2016/5/10/chartex" xmlns:cx5="http://schemas.microsoft.com/office/drawing/2016/5/11/chartex" xmlns:cx6="http://schemas.microsoft.com/office/drawing/2016/5/12/chartex" xmlns:cx7="http://schemas.microsoft.com/office/drawing/2016/5/13/chartex" xmlns:cx8="http://schemas.microsoft.com/office/drawing/2016/5/14/chartex" xmlns:mc="http://schemas.openxmlformats.org/markup-compatibility/2006" xmlns:aink="http://schemas.microsoft.com/office/drawing/2016/ink" xmlns:am3d="http://schemas.microsoft.com/office/drawing/2017/model3d" xmlns:o="urn:schemas-microsoft-com:office:office" xmlns:r="http://schemas.openxmlformats.org/officeDocument/2006/relationships" xmlns:m="http://schemas.openxmlformats.org/officeDocument/2006/math" xmlns:v="urn:schemas-microsoft-com:vml" xmlns:wp14="http://schemas.microsoft.com/office/word/2010/wordprocessingDrawing" xmlns:wp="http://schemas.openxmlformats.org/drawingml/2006/wordprocessingDrawing" xmlns:w10="urn:schemas-microsoft-com:office:word" xmlns:w="http://schemas.openxmlformats.org/wordprocessingml/2006/main" xmlns:w14="http://schemas.microsoft.com/office/word/2010/wordml" xmlns:w15="http://schemas.microsoft.com/office/word/2012/wordml" xmlns:w16cid="http://schemas.microsoft.com/office/word/2016/wordml/cid" xmlns:w16se="http://schemas.microsoft.com/office/word/2015/wordml/symex" xmlns:wpg="http://schemas.microsoft.com/office/word/2010/wordprocessingGroup" xmlns:wpi="http://schemas.microsoft.com/office/word/2010/wordprocessingInk" xmlns:wne="http://schemas.microsoft.com/office/word/2006/wordml" xmlns:wps="http://schemas.microsoft.com/office/word/2010/wordprocessingShape" mc:Ignorable="w14 w15 w16se w16cid wp14">
   <w:endnote w:type="separator" w:id="-1">
     <w:p>
       <w:pPr>
@@ -5062,7 +5109,7 @@
 </file>
 
 <file path=word/footer1.xml><?xml version="1.0" encoding="utf-8"?>
-<w:ftr xmlns:wpc="http://schemas.microsoft.com/office/word/2010/wordprocessingCanvas" xmlns:cx="http://schemas.microsoft.com/office/drawing/2014/chartex" xmlns:cx1="http://schemas.microsoft.com/office/drawing/2015/9/8/chartex" xmlns:cx2="http://schemas.microsoft.com/office/drawing/2015/10/21/chartex" xmlns:cx3="http://schemas.microsoft.com/office/drawing/2016/5/9/chartex" xmlns:cx4="http://schemas.microsoft.com/office/drawing/2016/5/10/chartex" xmlns:cx5="http://schemas.microsoft.com/office/drawing/2016/5/11/chartex" xmlns:cx6="http://schemas.microsoft.com/office/drawing/2016/5/12/chartex" xmlns:cx7="http://schemas.microsoft.com/office/drawing/2016/5/13/chartex" xmlns:cx8="http://schemas.microsoft.com/office/drawing/2016/5/14/chartex" xmlns:mc="http://schemas.openxmlformats.org/markup-compatibility/2006" xmlns:aink="http://schemas.microsoft.com/office/drawing/2016/ink" xmlns:am3d="http://schemas.microsoft.com/office/drawing/2017/model3d" xmlns:o="urn:schemas-microsoft-com:office:office" xmlns:r="http://schemas.openxmlformats.org/officeDocument/2006/relationships" xmlns:m="http://schemas.openxmlformats.org/officeDocument/2006/math" xmlns:v="urn:schemas-microsoft-com:vml" xmlns:wp14="http://schemas.microsoft.com/office/word/2010/wordprocessingDrawing" xmlns:wp="http://schemas.openxmlformats.org/drawingml/2006/wordprocessingDrawing" xmlns:w10="urn:schemas-microsoft-com:office:word" xmlns:w="http://schemas.openxmlformats.org/wordprocessingml/2006/main" xmlns:w14="http://schemas.microsoft.com/office/word/2010/wordml" xmlns:w15="http://schemas.microsoft.com/office/word/2012/wordml" xmlns:w16cex="http://schemas.microsoft.com/office/word/2018/wordml/cex" xmlns:w16cid="http://schemas.microsoft.com/office/word/2016/wordml/cid" xmlns:w16="http://schemas.microsoft.com/office/word/2018/wordml" xmlns:w16se="http://schemas.microsoft.com/office/word/2015/wordml/symex" xmlns:wpg="http://schemas.microsoft.com/office/word/2010/wordprocessingGroup" xmlns:wpi="http://schemas.microsoft.com/office/word/2010/wordprocessingInk" xmlns:wne="http://schemas.microsoft.com/office/word/2006/wordml" xmlns:wps="http://schemas.microsoft.com/office/word/2010/wordprocessingShape" mc:Ignorable="w14 w15 w16se w16cid w16 w16cex wp14">
+<w:ftr xmlns:wpc="http://schemas.microsoft.com/office/word/2010/wordprocessingCanvas" xmlns:cx="http://schemas.microsoft.com/office/drawing/2014/chartex" xmlns:cx1="http://schemas.microsoft.com/office/drawing/2015/9/8/chartex" xmlns:cx2="http://schemas.microsoft.com/office/drawing/2015/10/21/chartex" xmlns:cx3="http://schemas.microsoft.com/office/drawing/2016/5/9/chartex" xmlns:cx4="http://schemas.microsoft.com/office/drawing/2016/5/10/chartex" xmlns:cx5="http://schemas.microsoft.com/office/drawing/2016/5/11/chartex" xmlns:cx6="http://schemas.microsoft.com/office/drawing/2016/5/12/chartex" xmlns:cx7="http://schemas.microsoft.com/office/drawing/2016/5/13/chartex" xmlns:cx8="http://schemas.microsoft.com/office/drawing/2016/5/14/chartex" xmlns:mc="http://schemas.openxmlformats.org/markup-compatibility/2006" xmlns:aink="http://schemas.microsoft.com/office/drawing/2016/ink" xmlns:am3d="http://schemas.microsoft.com/office/drawing/2017/model3d" xmlns:o="urn:schemas-microsoft-com:office:office" xmlns:r="http://schemas.openxmlformats.org/officeDocument/2006/relationships" xmlns:m="http://schemas.openxmlformats.org/officeDocument/2006/math" xmlns:v="urn:schemas-microsoft-com:vml" xmlns:wp14="http://schemas.microsoft.com/office/word/2010/wordprocessingDrawing" xmlns:wp="http://schemas.openxmlformats.org/drawingml/2006/wordprocessingDrawing" xmlns:w10="urn:schemas-microsoft-com:office:word" xmlns:w="http://schemas.openxmlformats.org/wordprocessingml/2006/main" xmlns:w14="http://schemas.microsoft.com/office/word/2010/wordml" xmlns:w15="http://schemas.microsoft.com/office/word/2012/wordml" xmlns:w16cid="http://schemas.microsoft.com/office/word/2016/wordml/cid" xmlns:w16se="http://schemas.microsoft.com/office/word/2015/wordml/symex" xmlns:wpg="http://schemas.microsoft.com/office/word/2010/wordprocessingGroup" xmlns:wpi="http://schemas.microsoft.com/office/word/2010/wordprocessingInk" xmlns:wne="http://schemas.microsoft.com/office/word/2006/wordml" xmlns:wps="http://schemas.microsoft.com/office/word/2010/wordprocessingShape" mc:Ignorable="w14 w15 w16se w16cid wp14">
   <w:sdt>
     <w:sdtPr>
       <w:id w:val="1787238471"/>
@@ -5075,7 +5122,7 @@
     <w:sdtContent>
       <w:p>
         <w:pPr>
-          <w:pStyle w:val="Stopka"/>
+          <w:pStyle w:val="Footer"/>
           <w:jc w:val="right"/>
         </w:pPr>
         <w:r>
@@ -5098,14 +5145,14 @@
   </w:sdt>
   <w:p>
     <w:pPr>
-      <w:pStyle w:val="Stopka"/>
+      <w:pStyle w:val="Footer"/>
     </w:pPr>
   </w:p>
 </w:ftr>
 </file>
 
 <file path=word/footnotes.xml><?xml version="1.0" encoding="utf-8"?>
-<w:footnotes xmlns:wpc="http://schemas.microsoft.com/office/word/2010/wordprocessingCanvas" xmlns:cx="http://schemas.microsoft.com/office/drawing/2014/chartex" xmlns:cx1="http://schemas.microsoft.com/office/drawing/2015/9/8/chartex" xmlns:cx2="http://schemas.microsoft.com/office/drawing/2015/10/21/chartex" xmlns:cx3="http://schemas.microsoft.com/office/drawing/2016/5/9/chartex" xmlns:cx4="http://schemas.microsoft.com/office/drawing/2016/5/10/chartex" xmlns:cx5="http://schemas.microsoft.com/office/drawing/2016/5/11/chartex" xmlns:cx6="http://schemas.microsoft.com/office/drawing/2016/5/12/chartex" xmlns:cx7="http://schemas.microsoft.com/office/drawing/2016/5/13/chartex" xmlns:cx8="http://schemas.microsoft.com/office/drawing/2016/5/14/chartex" xmlns:mc="http://schemas.openxmlformats.org/markup-compatibility/2006" xmlns:aink="http://schemas.microsoft.com/office/drawing/2016/ink" xmlns:am3d="http://schemas.microsoft.com/office/drawing/2017/model3d" xmlns:o="urn:schemas-microsoft-com:office:office" xmlns:r="http://schemas.openxmlformats.org/officeDocument/2006/relationships" xmlns:m="http://schemas.openxmlformats.org/officeDocument/2006/math" xmlns:v="urn:schemas-microsoft-com:vml" xmlns:wp14="http://schemas.microsoft.com/office/word/2010/wordprocessingDrawing" xmlns:wp="http://schemas.openxmlformats.org/drawingml/2006/wordprocessingDrawing" xmlns:w10="urn:schemas-microsoft-com:office:word" xmlns:w="http://schemas.openxmlformats.org/wordprocessingml/2006/main" xmlns:w14="http://schemas.microsoft.com/office/word/2010/wordml" xmlns:w15="http://schemas.microsoft.com/office/word/2012/wordml" xmlns:w16cex="http://schemas.microsoft.com/office/word/2018/wordml/cex" xmlns:w16cid="http://schemas.microsoft.com/office/word/2016/wordml/cid" xmlns:w16="http://schemas.microsoft.com/office/word/2018/wordml" xmlns:w16se="http://schemas.microsoft.com/office/word/2015/wordml/symex" xmlns:wpg="http://schemas.microsoft.com/office/word/2010/wordprocessingGroup" xmlns:wpi="http://schemas.microsoft.com/office/word/2010/wordprocessingInk" xmlns:wne="http://schemas.microsoft.com/office/word/2006/wordml" xmlns:wps="http://schemas.microsoft.com/office/word/2010/wordprocessingShape" mc:Ignorable="w14 w15 w16se w16cid w16 w16cex wp14">
+<w:footnotes xmlns:wpc="http://schemas.microsoft.com/office/word/2010/wordprocessingCanvas" xmlns:cx="http://schemas.microsoft.com/office/drawing/2014/chartex" xmlns:cx1="http://schemas.microsoft.com/office/drawing/2015/9/8/chartex" xmlns:cx2="http://schemas.microsoft.com/office/drawing/2015/10/21/chartex" xmlns:cx3="http://schemas.microsoft.com/office/drawing/2016/5/9/chartex" xmlns:cx4="http://schemas.microsoft.com/office/drawing/2016/5/10/chartex" xmlns:cx5="http://schemas.microsoft.com/office/drawing/2016/5/11/chartex" xmlns:cx6="http://schemas.microsoft.com/office/drawing/2016/5/12/chartex" xmlns:cx7="http://schemas.microsoft.com/office/drawing/2016/5/13/chartex" xmlns:cx8="http://schemas.microsoft.com/office/drawing/2016/5/14/chartex" xmlns:mc="http://schemas.openxmlformats.org/markup-compatibility/2006" xmlns:aink="http://schemas.microsoft.com/office/drawing/2016/ink" xmlns:am3d="http://schemas.microsoft.com/office/drawing/2017/model3d" xmlns:o="urn:schemas-microsoft-com:office:office" xmlns:r="http://schemas.openxmlformats.org/officeDocument/2006/relationships" xmlns:m="http://schemas.openxmlformats.org/officeDocument/2006/math" xmlns:v="urn:schemas-microsoft-com:vml" xmlns:wp14="http://schemas.microsoft.com/office/word/2010/wordprocessingDrawing" xmlns:wp="http://schemas.openxmlformats.org/drawingml/2006/wordprocessingDrawing" xmlns:w10="urn:schemas-microsoft-com:office:word" xmlns:w="http://schemas.openxmlformats.org/wordprocessingml/2006/main" xmlns:w14="http://schemas.microsoft.com/office/word/2010/wordml" xmlns:w15="http://schemas.microsoft.com/office/word/2012/wordml" xmlns:w16cid="http://schemas.microsoft.com/office/word/2016/wordml/cid" xmlns:w16se="http://schemas.microsoft.com/office/word/2015/wordml/symex" xmlns:wpg="http://schemas.microsoft.com/office/word/2010/wordprocessingGroup" xmlns:wpi="http://schemas.microsoft.com/office/word/2010/wordprocessingInk" xmlns:wne="http://schemas.microsoft.com/office/word/2006/wordml" xmlns:wps="http://schemas.microsoft.com/office/word/2010/wordprocessingShape" mc:Ignorable="w14 w15 w16se w16cid wp14">
   <w:footnote w:type="separator" w:id="-1">
     <w:p>
       <w:pPr>
@@ -5130,7 +5177,7 @@
 </file>
 
 <file path=word/numbering.xml><?xml version="1.0" encoding="utf-8"?>
-<w:numbering xmlns:wpc="http://schemas.microsoft.com/office/word/2010/wordprocessingCanvas" xmlns:cx="http://schemas.microsoft.com/office/drawing/2014/chartex" xmlns:cx1="http://schemas.microsoft.com/office/drawing/2015/9/8/chartex" xmlns:cx2="http://schemas.microsoft.com/office/drawing/2015/10/21/chartex" xmlns:cx3="http://schemas.microsoft.com/office/drawing/2016/5/9/chartex" xmlns:cx4="http://schemas.microsoft.com/office/drawing/2016/5/10/chartex" xmlns:cx5="http://schemas.microsoft.com/office/drawing/2016/5/11/chartex" xmlns:cx6="http://schemas.microsoft.com/office/drawing/2016/5/12/chartex" xmlns:cx7="http://schemas.microsoft.com/office/drawing/2016/5/13/chartex" xmlns:cx8="http://schemas.microsoft.com/office/drawing/2016/5/14/chartex" xmlns:mc="http://schemas.openxmlformats.org/markup-compatibility/2006" xmlns:aink="http://schemas.microsoft.com/office/drawing/2016/ink" xmlns:am3d="http://schemas.microsoft.com/office/drawing/2017/model3d" xmlns:o="urn:schemas-microsoft-com:office:office" xmlns:r="http://schemas.openxmlformats.org/officeDocument/2006/relationships" xmlns:m="http://schemas.openxmlformats.org/officeDocument/2006/math" xmlns:v="urn:schemas-microsoft-com:vml" xmlns:wp14="http://schemas.microsoft.com/office/word/2010/wordprocessingDrawing" xmlns:wp="http://schemas.openxmlformats.org/drawingml/2006/wordprocessingDrawing" xmlns:w10="urn:schemas-microsoft-com:office:word" xmlns:w="http://schemas.openxmlformats.org/wordprocessingml/2006/main" xmlns:w14="http://schemas.microsoft.com/office/word/2010/wordml" xmlns:w15="http://schemas.microsoft.com/office/word/2012/wordml" xmlns:w16cex="http://schemas.microsoft.com/office/word/2018/wordml/cex" xmlns:w16cid="http://schemas.microsoft.com/office/word/2016/wordml/cid" xmlns:w16="http://schemas.microsoft.com/office/word/2018/wordml" xmlns:w16se="http://schemas.microsoft.com/office/word/2015/wordml/symex" xmlns:wpg="http://schemas.microsoft.com/office/word/2010/wordprocessingGroup" xmlns:wpi="http://schemas.microsoft.com/office/word/2010/wordprocessingInk" xmlns:wne="http://schemas.microsoft.com/office/word/2006/wordml" xmlns:wps="http://schemas.microsoft.com/office/word/2010/wordprocessingShape" mc:Ignorable="w14 w15 w16se w16cid w16 w16cex wp14">
+<w:numbering xmlns:wpc="http://schemas.microsoft.com/office/word/2010/wordprocessingCanvas" xmlns:cx="http://schemas.microsoft.com/office/drawing/2014/chartex" xmlns:cx1="http://schemas.microsoft.com/office/drawing/2015/9/8/chartex" xmlns:cx2="http://schemas.microsoft.com/office/drawing/2015/10/21/chartex" xmlns:cx3="http://schemas.microsoft.com/office/drawing/2016/5/9/chartex" xmlns:cx4="http://schemas.microsoft.com/office/drawing/2016/5/10/chartex" xmlns:cx5="http://schemas.microsoft.com/office/drawing/2016/5/11/chartex" xmlns:cx6="http://schemas.microsoft.com/office/drawing/2016/5/12/chartex" xmlns:cx7="http://schemas.microsoft.com/office/drawing/2016/5/13/chartex" xmlns:cx8="http://schemas.microsoft.com/office/drawing/2016/5/14/chartex" xmlns:mc="http://schemas.openxmlformats.org/markup-compatibility/2006" xmlns:aink="http://schemas.microsoft.com/office/drawing/2016/ink" xmlns:am3d="http://schemas.microsoft.com/office/drawing/2017/model3d" xmlns:o="urn:schemas-microsoft-com:office:office" xmlns:r="http://schemas.openxmlformats.org/officeDocument/2006/relationships" xmlns:m="http://schemas.openxmlformats.org/officeDocument/2006/math" xmlns:v="urn:schemas-microsoft-com:vml" xmlns:wp14="http://schemas.microsoft.com/office/word/2010/wordprocessingDrawing" xmlns:wp="http://schemas.openxmlformats.org/drawingml/2006/wordprocessingDrawing" xmlns:w10="urn:schemas-microsoft-com:office:word" xmlns:w="http://schemas.openxmlformats.org/wordprocessingml/2006/main" xmlns:w14="http://schemas.microsoft.com/office/word/2010/wordml" xmlns:w15="http://schemas.microsoft.com/office/word/2012/wordml" xmlns:w16cid="http://schemas.microsoft.com/office/word/2016/wordml/cid" xmlns:w16se="http://schemas.microsoft.com/office/word/2015/wordml/symex" xmlns:wpg="http://schemas.microsoft.com/office/word/2010/wordprocessingGroup" xmlns:wpi="http://schemas.microsoft.com/office/word/2010/wordprocessingInk" xmlns:wne="http://schemas.microsoft.com/office/word/2006/wordml" xmlns:wps="http://schemas.microsoft.com/office/word/2010/wordprocessingShape" mc:Ignorable="w14 w15 w16se w16cid wp14">
   <w:abstractNum w:abstractNumId="0" w15:restartNumberingAfterBreak="0">
     <w:nsid w:val="A64703C4"/>
     <w:multiLevelType w:val="hybridMultilevel"/>
@@ -6323,7 +6370,7 @@
 </file>
 
 <file path=word/styles.xml><?xml version="1.0" encoding="utf-8"?>
-<w:styles xmlns:mc="http://schemas.openxmlformats.org/markup-compatibility/2006" xmlns:r="http://schemas.openxmlformats.org/officeDocument/2006/relationships" xmlns:w="http://schemas.openxmlformats.org/wordprocessingml/2006/main" xmlns:w14="http://schemas.microsoft.com/office/word/2010/wordml" xmlns:w15="http://schemas.microsoft.com/office/word/2012/wordml" xmlns:w16cex="http://schemas.microsoft.com/office/word/2018/wordml/cex" xmlns:w16cid="http://schemas.microsoft.com/office/word/2016/wordml/cid" xmlns:w16="http://schemas.microsoft.com/office/word/2018/wordml" xmlns:w16se="http://schemas.microsoft.com/office/word/2015/wordml/symex" mc:Ignorable="w14 w15 w16se w16cid w16 w16cex">
+<w:styles xmlns:mc="http://schemas.openxmlformats.org/markup-compatibility/2006" xmlns:r="http://schemas.openxmlformats.org/officeDocument/2006/relationships" xmlns:w="http://schemas.openxmlformats.org/wordprocessingml/2006/main" xmlns:w14="http://schemas.microsoft.com/office/word/2010/wordml" xmlns:w15="http://schemas.microsoft.com/office/word/2012/wordml" xmlns:w16cid="http://schemas.microsoft.com/office/word/2016/wordml/cid" xmlns:w16se="http://schemas.microsoft.com/office/word/2015/wordml/symex" mc:Ignorable="w14 w15 w16se w16cid">
   <w:docDefaults>
     <w:rPrDefault>
       <w:rPr>
@@ -6717,16 +6764,16 @@
     <w:lsdException w:name="Unresolved Mention" w:semiHidden="1" w:unhideWhenUsed="1"/>
     <w:lsdException w:name="Smart Link" w:semiHidden="1" w:unhideWhenUsed="1"/>
   </w:latentStyles>
-  <w:style w:type="paragraph" w:default="1" w:styleId="Normalny">
+  <w:style w:type="paragraph" w:default="1" w:styleId="Normal">
     <w:name w:val="Normal"/>
     <w:qFormat/>
     <w:rsid w:val="00211B60"/>
   </w:style>
-  <w:style w:type="paragraph" w:styleId="Nagwek1">
+  <w:style w:type="paragraph" w:styleId="Heading1">
     <w:name w:val="heading 1"/>
-    <w:basedOn w:val="Normalny"/>
-    <w:next w:val="Normalny"/>
-    <w:link w:val="Nagwek1Znak"/>
+    <w:basedOn w:val="Normal"/>
+    <w:next w:val="Normal"/>
+    <w:link w:val="Heading1Char"/>
     <w:uiPriority w:val="9"/>
     <w:qFormat/>
     <w:rsid w:val="005B1986"/>
@@ -6743,11 +6790,11 @@
       <w:szCs w:val="32"/>
     </w:rPr>
   </w:style>
-  <w:style w:type="paragraph" w:styleId="Nagwek2">
+  <w:style w:type="paragraph" w:styleId="Heading2">
     <w:name w:val="heading 2"/>
-    <w:basedOn w:val="Normalny"/>
-    <w:next w:val="Normalny"/>
-    <w:link w:val="Nagwek2Znak"/>
+    <w:basedOn w:val="Normal"/>
+    <w:next w:val="Normal"/>
+    <w:link w:val="Heading2Char"/>
     <w:uiPriority w:val="9"/>
     <w:unhideWhenUsed/>
     <w:qFormat/>
@@ -6765,11 +6812,11 @@
       <w:szCs w:val="26"/>
     </w:rPr>
   </w:style>
-  <w:style w:type="paragraph" w:styleId="Nagwek3">
+  <w:style w:type="paragraph" w:styleId="Heading3">
     <w:name w:val="heading 3"/>
-    <w:basedOn w:val="Normalny"/>
-    <w:next w:val="Normalny"/>
-    <w:link w:val="Nagwek3Znak"/>
+    <w:basedOn w:val="Normal"/>
+    <w:next w:val="Normal"/>
+    <w:link w:val="Heading3Char"/>
     <w:uiPriority w:val="9"/>
     <w:unhideWhenUsed/>
     <w:qFormat/>
@@ -6787,13 +6834,13 @@
       <w:szCs w:val="24"/>
     </w:rPr>
   </w:style>
-  <w:style w:type="character" w:default="1" w:styleId="Domylnaczcionkaakapitu">
+  <w:style w:type="character" w:default="1" w:styleId="DefaultParagraphFont">
     <w:name w:val="Default Paragraph Font"/>
     <w:uiPriority w:val="1"/>
     <w:semiHidden/>
     <w:unhideWhenUsed/>
   </w:style>
-  <w:style w:type="table" w:default="1" w:styleId="Standardowy">
+  <w:style w:type="table" w:default="1" w:styleId="TableNormal">
     <w:name w:val="Normal Table"/>
     <w:uiPriority w:val="99"/>
     <w:semiHidden/>
@@ -6808,16 +6855,16 @@
       </w:tblCellMar>
     </w:tblPr>
   </w:style>
-  <w:style w:type="numbering" w:default="1" w:styleId="Bezlisty">
+  <w:style w:type="numbering" w:default="1" w:styleId="NoList">
     <w:name w:val="No List"/>
     <w:uiPriority w:val="99"/>
     <w:semiHidden/>
     <w:unhideWhenUsed/>
   </w:style>
-  <w:style w:type="character" w:customStyle="1" w:styleId="Nagwek1Znak">
-    <w:name w:val="Nagłówek 1 Znak"/>
-    <w:basedOn w:val="Domylnaczcionkaakapitu"/>
-    <w:link w:val="Nagwek1"/>
+  <w:style w:type="character" w:customStyle="1" w:styleId="Heading1Char">
+    <w:name w:val="Heading 1 Char"/>
+    <w:basedOn w:val="DefaultParagraphFont"/>
+    <w:link w:val="Heading1"/>
     <w:uiPriority w:val="9"/>
     <w:rsid w:val="005B1986"/>
     <w:rPr>
@@ -6827,11 +6874,11 @@
       <w:szCs w:val="32"/>
     </w:rPr>
   </w:style>
-  <w:style w:type="paragraph" w:styleId="Podtytu">
+  <w:style w:type="paragraph" w:styleId="Subtitle">
     <w:name w:val="Subtitle"/>
-    <w:basedOn w:val="Normalny"/>
-    <w:next w:val="Normalny"/>
-    <w:link w:val="PodtytuZnak"/>
+    <w:basedOn w:val="Normal"/>
+    <w:next w:val="Normal"/>
+    <w:link w:val="SubtitleChar"/>
     <w:uiPriority w:val="11"/>
     <w:qFormat/>
     <w:rsid w:val="005B1986"/>
@@ -6846,10 +6893,10 @@
       <w:spacing w:val="15"/>
     </w:rPr>
   </w:style>
-  <w:style w:type="character" w:customStyle="1" w:styleId="PodtytuZnak">
-    <w:name w:val="Podtytuł Znak"/>
-    <w:basedOn w:val="Domylnaczcionkaakapitu"/>
-    <w:link w:val="Podtytu"/>
+  <w:style w:type="character" w:customStyle="1" w:styleId="SubtitleChar">
+    <w:name w:val="Subtitle Char"/>
+    <w:basedOn w:val="DefaultParagraphFont"/>
+    <w:link w:val="Subtitle"/>
     <w:uiPriority w:val="11"/>
     <w:rsid w:val="005B1986"/>
     <w:rPr>
@@ -6858,10 +6905,10 @@
       <w:spacing w:val="15"/>
     </w:rPr>
   </w:style>
-  <w:style w:type="paragraph" w:styleId="Nagwekspisutreci">
+  <w:style w:type="paragraph" w:styleId="TOCHeading">
     <w:name w:val="TOC Heading"/>
-    <w:basedOn w:val="Nagwek1"/>
-    <w:next w:val="Normalny"/>
+    <w:basedOn w:val="Heading1"/>
+    <w:next w:val="Normal"/>
     <w:uiPriority w:val="39"/>
     <w:unhideWhenUsed/>
     <w:qFormat/>
@@ -6873,10 +6920,10 @@
       <w:lang w:eastAsia="pl-PL"/>
     </w:rPr>
   </w:style>
-  <w:style w:type="paragraph" w:styleId="Spistreci1">
+  <w:style w:type="paragraph" w:styleId="TOC1">
     <w:name w:val="toc 1"/>
-    <w:basedOn w:val="Normalny"/>
-    <w:next w:val="Normalny"/>
+    <w:basedOn w:val="Normal"/>
+    <w:next w:val="Normal"/>
     <w:autoRedefine/>
     <w:uiPriority w:val="39"/>
     <w:unhideWhenUsed/>
@@ -6885,9 +6932,9 @@
       <w:spacing w:after="100"/>
     </w:pPr>
   </w:style>
-  <w:style w:type="character" w:styleId="Hipercze">
+  <w:style w:type="character" w:styleId="Hyperlink">
     <w:name w:val="Hyperlink"/>
-    <w:basedOn w:val="Domylnaczcionkaakapitu"/>
+    <w:basedOn w:val="DefaultParagraphFont"/>
     <w:uiPriority w:val="99"/>
     <w:unhideWhenUsed/>
     <w:rsid w:val="005B1986"/>
@@ -6896,10 +6943,10 @@
       <w:u w:val="single"/>
     </w:rPr>
   </w:style>
-  <w:style w:type="character" w:customStyle="1" w:styleId="Nagwek2Znak">
-    <w:name w:val="Nagłówek 2 Znak"/>
-    <w:basedOn w:val="Domylnaczcionkaakapitu"/>
-    <w:link w:val="Nagwek2"/>
+  <w:style w:type="character" w:customStyle="1" w:styleId="Heading2Char">
+    <w:name w:val="Heading 2 Char"/>
+    <w:basedOn w:val="DefaultParagraphFont"/>
+    <w:link w:val="Heading2"/>
     <w:uiPriority w:val="9"/>
     <w:rsid w:val="005B1986"/>
     <w:rPr>
@@ -6909,10 +6956,10 @@
       <w:szCs w:val="26"/>
     </w:rPr>
   </w:style>
-  <w:style w:type="paragraph" w:styleId="Spistreci2">
+  <w:style w:type="paragraph" w:styleId="TOC2">
     <w:name w:val="toc 2"/>
-    <w:basedOn w:val="Normalny"/>
-    <w:next w:val="Normalny"/>
+    <w:basedOn w:val="Normal"/>
+    <w:next w:val="Normal"/>
     <w:autoRedefine/>
     <w:uiPriority w:val="39"/>
     <w:unhideWhenUsed/>
@@ -6922,9 +6969,9 @@
       <w:ind w:left="220"/>
     </w:pPr>
   </w:style>
-  <w:style w:type="paragraph" w:styleId="Akapitzlist">
+  <w:style w:type="paragraph" w:styleId="ListParagraph">
     <w:name w:val="List Paragraph"/>
-    <w:basedOn w:val="Normalny"/>
+    <w:basedOn w:val="Normal"/>
     <w:uiPriority w:val="34"/>
     <w:qFormat/>
     <w:rsid w:val="005B1986"/>
@@ -6933,10 +6980,10 @@
       <w:contextualSpacing/>
     </w:pPr>
   </w:style>
-  <w:style w:type="character" w:customStyle="1" w:styleId="Nagwek3Znak">
-    <w:name w:val="Nagłówek 3 Znak"/>
-    <w:basedOn w:val="Domylnaczcionkaakapitu"/>
-    <w:link w:val="Nagwek3"/>
+  <w:style w:type="character" w:customStyle="1" w:styleId="Heading3Char">
+    <w:name w:val="Heading 3 Char"/>
+    <w:basedOn w:val="DefaultParagraphFont"/>
+    <w:link w:val="Heading3"/>
     <w:uiPriority w:val="9"/>
     <w:rsid w:val="00EF38FE"/>
     <w:rPr>
@@ -6946,10 +6993,10 @@
       <w:szCs w:val="24"/>
     </w:rPr>
   </w:style>
-  <w:style w:type="paragraph" w:styleId="Spistreci3">
+  <w:style w:type="paragraph" w:styleId="TOC3">
     <w:name w:val="toc 3"/>
-    <w:basedOn w:val="Normalny"/>
-    <w:next w:val="Normalny"/>
+    <w:basedOn w:val="Normal"/>
+    <w:next w:val="Normal"/>
     <w:autoRedefine/>
     <w:uiPriority w:val="39"/>
     <w:unhideWhenUsed/>
@@ -6975,10 +7022,10 @@
       <w:szCs w:val="24"/>
     </w:rPr>
   </w:style>
-  <w:style w:type="paragraph" w:styleId="Nagwek">
+  <w:style w:type="paragraph" w:styleId="Header">
     <w:name w:val="header"/>
-    <w:basedOn w:val="Normalny"/>
-    <w:link w:val="NagwekZnak"/>
+    <w:basedOn w:val="Normal"/>
+    <w:link w:val="HeaderChar"/>
     <w:uiPriority w:val="99"/>
     <w:unhideWhenUsed/>
     <w:rsid w:val="00212CB6"/>
@@ -6990,17 +7037,17 @@
       <w:spacing w:after="0" w:line="240" w:lineRule="auto"/>
     </w:pPr>
   </w:style>
-  <w:style w:type="character" w:customStyle="1" w:styleId="NagwekZnak">
-    <w:name w:val="Nagłówek Znak"/>
-    <w:basedOn w:val="Domylnaczcionkaakapitu"/>
-    <w:link w:val="Nagwek"/>
+  <w:style w:type="character" w:customStyle="1" w:styleId="HeaderChar">
+    <w:name w:val="Header Char"/>
+    <w:basedOn w:val="DefaultParagraphFont"/>
+    <w:link w:val="Header"/>
     <w:uiPriority w:val="99"/>
     <w:rsid w:val="00212CB6"/>
   </w:style>
-  <w:style w:type="paragraph" w:styleId="Stopka">
+  <w:style w:type="paragraph" w:styleId="Footer">
     <w:name w:val="footer"/>
-    <w:basedOn w:val="Normalny"/>
-    <w:link w:val="StopkaZnak"/>
+    <w:basedOn w:val="Normal"/>
+    <w:link w:val="FooterChar"/>
     <w:uiPriority w:val="99"/>
     <w:unhideWhenUsed/>
     <w:rsid w:val="00212CB6"/>
@@ -7012,10 +7059,10 @@
       <w:spacing w:after="0" w:line="240" w:lineRule="auto"/>
     </w:pPr>
   </w:style>
-  <w:style w:type="character" w:customStyle="1" w:styleId="StopkaZnak">
-    <w:name w:val="Stopka Znak"/>
-    <w:basedOn w:val="Domylnaczcionkaakapitu"/>
-    <w:link w:val="Stopka"/>
+  <w:style w:type="character" w:customStyle="1" w:styleId="FooterChar">
+    <w:name w:val="Footer Char"/>
+    <w:basedOn w:val="DefaultParagraphFont"/>
+    <w:link w:val="Footer"/>
     <w:uiPriority w:val="99"/>
     <w:rsid w:val="00212CB6"/>
   </w:style>
@@ -7322,7 +7369,7 @@
 </file>
 
 <file path=customXml/itemProps1.xml><?xml version="1.0" encoding="utf-8"?>
-<ds:datastoreItem xmlns:ds="http://schemas.openxmlformats.org/officeDocument/2006/customXml" ds:itemID="{0418A3D0-C924-4CB0-89B3-468FD23DB143}">
+<ds:datastoreItem xmlns:ds="http://schemas.openxmlformats.org/officeDocument/2006/customXml" ds:itemID="{71263CA1-B881-4E62-9C99-DD256D301512}">
   <ds:schemaRefs>
     <ds:schemaRef ds:uri="http://schemas.openxmlformats.org/officeDocument/2006/bibliography"/>
   </ds:schemaRefs>

</xml_diff>

<commit_message>
Dodano diagram sekwencji: Raportowanie pozycji
</commit_message>
<xml_diff>
--- a/PKkierowca sprawozdanie wersja 1.0.docx
+++ b/PKkierowca sprawozdanie wersja 1.0.docx
@@ -5053,6 +5053,115 @@
         </w:drawing>
       </w:r>
     </w:p>
+    <w:p/>
+    <w:p/>
+    <w:p/>
+    <w:p/>
+    <w:p>
+      <w:pPr>
+        <w:rPr>
+          <w:rFonts w:ascii="Times New Roman" w:hAnsi="Times New Roman" w:cs="Times New Roman"/>
+          <w:b/>
+          <w:bCs/>
+          <w:sz w:val="28"/>
+          <w:szCs w:val="28"/>
+        </w:rPr>
+      </w:pPr>
+      <w:r>
+        <w:rPr>
+          <w:rFonts w:ascii="Times New Roman" w:hAnsi="Times New Roman" w:cs="Times New Roman"/>
+          <w:b/>
+          <w:bCs/>
+          <w:sz w:val="28"/>
+          <w:szCs w:val="28"/>
+        </w:rPr>
+        <w:lastRenderedPageBreak/>
+        <w:t>4</w:t>
+      </w:r>
+      <w:r>
+        <w:rPr>
+          <w:rFonts w:ascii="Times New Roman" w:hAnsi="Times New Roman" w:cs="Times New Roman"/>
+          <w:b/>
+          <w:bCs/>
+          <w:sz w:val="28"/>
+          <w:szCs w:val="28"/>
+        </w:rPr>
+        <w:t>.</w:t>
+      </w:r>
+      <w:r>
+        <w:rPr>
+          <w:rFonts w:ascii="Times New Roman" w:hAnsi="Times New Roman" w:cs="Times New Roman"/>
+          <w:b/>
+          <w:bCs/>
+          <w:sz w:val="28"/>
+          <w:szCs w:val="28"/>
+        </w:rPr>
+        <w:t>Diagramy sekwencji</w:t>
+      </w:r>
+    </w:p>
+    <w:p>
+      <w:pPr>
+        <w:rPr>
+          <w:rFonts w:ascii="Times New Roman" w:hAnsi="Times New Roman" w:cs="Times New Roman"/>
+          <w:b/>
+          <w:bCs/>
+          <w:sz w:val="28"/>
+          <w:szCs w:val="28"/>
+        </w:rPr>
+      </w:pPr>
+      <w:r>
+        <w:rPr>
+          <w:rFonts w:ascii="Times New Roman" w:hAnsi="Times New Roman" w:cs="Times New Roman"/>
+          <w:b/>
+          <w:bCs/>
+          <w:sz w:val="28"/>
+          <w:szCs w:val="28"/>
+        </w:rPr>
+        <w:t>4.1 Raportowanie pozycji</w:t>
+      </w:r>
+    </w:p>
+    <w:p>
+      <w:r>
+        <w:rPr>
+          <w:noProof/>
+        </w:rPr>
+        <w:drawing>
+          <wp:inline distT="0" distB="0" distL="0" distR="0" wp14:anchorId="792E827A" wp14:editId="56FEDF88">
+            <wp:extent cx="5760720" cy="2089150"/>
+            <wp:effectExtent l="0" t="0" r="0" b="6350"/>
+            <wp:docPr id="3" name="Picture 3"/>
+            <wp:cNvGraphicFramePr>
+              <a:graphicFrameLocks xmlns:a="http://schemas.openxmlformats.org/drawingml/2006/main" noChangeAspect="1"/>
+            </wp:cNvGraphicFramePr>
+            <a:graphic xmlns:a="http://schemas.openxmlformats.org/drawingml/2006/main">
+              <a:graphicData uri="http://schemas.openxmlformats.org/drawingml/2006/picture">
+                <pic:pic xmlns:pic="http://schemas.openxmlformats.org/drawingml/2006/picture">
+                  <pic:nvPicPr>
+                    <pic:cNvPr id="1" name=""/>
+                    <pic:cNvPicPr/>
+                  </pic:nvPicPr>
+                  <pic:blipFill>
+                    <a:blip r:embed="rId10"/>
+                    <a:stretch>
+                      <a:fillRect/>
+                    </a:stretch>
+                  </pic:blipFill>
+                  <pic:spPr>
+                    <a:xfrm>
+                      <a:off x="0" y="0"/>
+                      <a:ext cx="5760720" cy="2089150"/>
+                    </a:xfrm>
+                    <a:prstGeom prst="rect">
+                      <a:avLst/>
+                    </a:prstGeom>
+                  </pic:spPr>
+                </pic:pic>
+              </a:graphicData>
+            </a:graphic>
+          </wp:inline>
+        </w:drawing>
+      </w:r>
+    </w:p>
     <w:p>
       <w:pPr>
         <w:ind w:firstLine="426"/>
@@ -5072,7 +5181,7 @@
       </w:pPr>
     </w:p>
     <w:sectPr>
-      <w:footerReference w:type="default" r:id="rId10"/>
+      <w:footerReference w:type="default" r:id="rId11"/>
       <w:pgSz w:w="11906" w:h="16838"/>
       <w:pgMar w:top="1417" w:right="1417" w:bottom="1417" w:left="1417" w:header="708" w:footer="708" w:gutter="0"/>
       <w:cols w:space="708"/>
@@ -7369,7 +7478,7 @@
 </file>
 
 <file path=customXml/itemProps1.xml><?xml version="1.0" encoding="utf-8"?>
-<ds:datastoreItem xmlns:ds="http://schemas.openxmlformats.org/officeDocument/2006/customXml" ds:itemID="{71263CA1-B881-4E62-9C99-DD256D301512}">
+<ds:datastoreItem xmlns:ds="http://schemas.openxmlformats.org/officeDocument/2006/customXml" ds:itemID="{90C6C3E9-82A8-405C-8F09-100D730E33ED}">
   <ds:schemaRefs>
     <ds:schemaRef ds:uri="http://schemas.openxmlformats.org/officeDocument/2006/bibliography"/>
   </ds:schemaRefs>

</xml_diff>

<commit_message>
Kolejne diagramy sekwencji danych
</commit_message>
<xml_diff>
--- a/PKkierowca sprawozdanie wersja 1.0.docx
+++ b/PKkierowca sprawozdanie wersja 1.0.docx
@@ -1,6 +1,6 @@
 
 <file path=word/document.xml><?xml version="1.0" encoding="utf-8"?>
-<w:document xmlns:wpc="http://schemas.microsoft.com/office/word/2010/wordprocessingCanvas" xmlns:cx="http://schemas.microsoft.com/office/drawing/2014/chartex" xmlns:cx1="http://schemas.microsoft.com/office/drawing/2015/9/8/chartex" xmlns:cx2="http://schemas.microsoft.com/office/drawing/2015/10/21/chartex" xmlns:cx3="http://schemas.microsoft.com/office/drawing/2016/5/9/chartex" xmlns:cx4="http://schemas.microsoft.com/office/drawing/2016/5/10/chartex" xmlns:cx5="http://schemas.microsoft.com/office/drawing/2016/5/11/chartex" xmlns:cx6="http://schemas.microsoft.com/office/drawing/2016/5/12/chartex" xmlns:cx7="http://schemas.microsoft.com/office/drawing/2016/5/13/chartex" xmlns:cx8="http://schemas.microsoft.com/office/drawing/2016/5/14/chartex" xmlns:mc="http://schemas.openxmlformats.org/markup-compatibility/2006" xmlns:aink="http://schemas.microsoft.com/office/drawing/2016/ink" xmlns:am3d="http://schemas.microsoft.com/office/drawing/2017/model3d" xmlns:o="urn:schemas-microsoft-com:office:office" xmlns:r="http://schemas.openxmlformats.org/officeDocument/2006/relationships" xmlns:m="http://schemas.openxmlformats.org/officeDocument/2006/math" xmlns:v="urn:schemas-microsoft-com:vml" xmlns:wp14="http://schemas.microsoft.com/office/word/2010/wordprocessingDrawing" xmlns:wp="http://schemas.openxmlformats.org/drawingml/2006/wordprocessingDrawing" xmlns:w10="urn:schemas-microsoft-com:office:word" xmlns:w="http://schemas.openxmlformats.org/wordprocessingml/2006/main" xmlns:w14="http://schemas.microsoft.com/office/word/2010/wordml" xmlns:w15="http://schemas.microsoft.com/office/word/2012/wordml" xmlns:w16cid="http://schemas.microsoft.com/office/word/2016/wordml/cid" xmlns:w16se="http://schemas.microsoft.com/office/word/2015/wordml/symex" xmlns:wpg="http://schemas.microsoft.com/office/word/2010/wordprocessingGroup" xmlns:wpi="http://schemas.microsoft.com/office/word/2010/wordprocessingInk" xmlns:wne="http://schemas.microsoft.com/office/word/2006/wordml" xmlns:wps="http://schemas.microsoft.com/office/word/2010/wordprocessingShape" mc:Ignorable="w14 w15 w16se w16cid wp14">
+<w:document xmlns:wpc="http://schemas.microsoft.com/office/word/2010/wordprocessingCanvas" xmlns:cx="http://schemas.microsoft.com/office/drawing/2014/chartex" xmlns:cx1="http://schemas.microsoft.com/office/drawing/2015/9/8/chartex" xmlns:cx2="http://schemas.microsoft.com/office/drawing/2015/10/21/chartex" xmlns:cx3="http://schemas.microsoft.com/office/drawing/2016/5/9/chartex" xmlns:cx4="http://schemas.microsoft.com/office/drawing/2016/5/10/chartex" xmlns:cx5="http://schemas.microsoft.com/office/drawing/2016/5/11/chartex" xmlns:cx6="http://schemas.microsoft.com/office/drawing/2016/5/12/chartex" xmlns:cx7="http://schemas.microsoft.com/office/drawing/2016/5/13/chartex" xmlns:cx8="http://schemas.microsoft.com/office/drawing/2016/5/14/chartex" xmlns:mc="http://schemas.openxmlformats.org/markup-compatibility/2006" xmlns:aink="http://schemas.microsoft.com/office/drawing/2016/ink" xmlns:am3d="http://schemas.microsoft.com/office/drawing/2017/model3d" xmlns:o="urn:schemas-microsoft-com:office:office" xmlns:r="http://schemas.openxmlformats.org/officeDocument/2006/relationships" xmlns:m="http://schemas.openxmlformats.org/officeDocument/2006/math" xmlns:v="urn:schemas-microsoft-com:vml" xmlns:wp14="http://schemas.microsoft.com/office/word/2010/wordprocessingDrawing" xmlns:wp="http://schemas.openxmlformats.org/drawingml/2006/wordprocessingDrawing" xmlns:w10="urn:schemas-microsoft-com:office:word" xmlns:w="http://schemas.openxmlformats.org/wordprocessingml/2006/main" xmlns:w14="http://schemas.microsoft.com/office/word/2010/wordml" xmlns:w15="http://schemas.microsoft.com/office/word/2012/wordml" xmlns:w16cex="http://schemas.microsoft.com/office/word/2018/wordml/cex" xmlns:w16cid="http://schemas.microsoft.com/office/word/2016/wordml/cid" xmlns:w16="http://schemas.microsoft.com/office/word/2018/wordml" xmlns:w16se="http://schemas.microsoft.com/office/word/2015/wordml/symex" xmlns:wpg="http://schemas.microsoft.com/office/word/2010/wordprocessingGroup" xmlns:wpi="http://schemas.microsoft.com/office/word/2010/wordprocessingInk" xmlns:wne="http://schemas.microsoft.com/office/word/2006/wordml" xmlns:wps="http://schemas.microsoft.com/office/word/2010/wordprocessingShape" mc:Ignorable="w14 w15 w16se w16cid w16 w16cex wp14">
   <w:body>
     <w:p>
       <w:pPr>
@@ -5076,9 +5076,16 @@
           <w:szCs w:val="28"/>
         </w:rPr>
         <w:lastRenderedPageBreak/>
-        <w:t>4</w:t>
-      </w:r>
-      <w:r>
+        <w:t>4.Diagramy sekwencji</w:t>
+      </w:r>
+    </w:p>
+    <w:p>
+      <w:pPr>
+        <w:pStyle w:val="ListParagraph"/>
+        <w:numPr>
+          <w:ilvl w:val="1"/>
+          <w:numId w:val="15"/>
+        </w:numPr>
         <w:rPr>
           <w:rFonts w:ascii="Times New Roman" w:hAnsi="Times New Roman" w:cs="Times New Roman"/>
           <w:b/>
@@ -5086,8 +5093,7 @@
           <w:sz w:val="28"/>
           <w:szCs w:val="28"/>
         </w:rPr>
-        <w:t>.</w:t>
-      </w:r>
+      </w:pPr>
       <w:r>
         <w:rPr>
           <w:rFonts w:ascii="Times New Roman" w:hAnsi="Times New Roman" w:cs="Times New Roman"/>
@@ -5096,11 +5102,9 @@
           <w:sz w:val="28"/>
           <w:szCs w:val="28"/>
         </w:rPr>
-        <w:t>Diagramy sekwencji</w:t>
-      </w:r>
-    </w:p>
-    <w:p>
-      <w:pPr>
+        <w:t>Raportowanie pozycji</w:t>
+      </w:r>
+      <w:r>
         <w:rPr>
           <w:rFonts w:ascii="Times New Roman" w:hAnsi="Times New Roman" w:cs="Times New Roman"/>
           <w:b/>
@@ -5108,7 +5112,8 @@
           <w:sz w:val="28"/>
           <w:szCs w:val="28"/>
         </w:rPr>
-      </w:pPr>
+        <w:t xml:space="preserve"> </w:t>
+      </w:r>
       <w:r>
         <w:rPr>
           <w:rFonts w:ascii="Times New Roman" w:hAnsi="Times New Roman" w:cs="Times New Roman"/>
@@ -5117,7 +5122,17 @@
           <w:sz w:val="28"/>
           <w:szCs w:val="28"/>
         </w:rPr>
-        <w:t>4.1 Raportowanie pozycji</w:t>
+        <w:t>i</w:t>
+      </w:r>
+      <w:r>
+        <w:rPr>
+          <w:rFonts w:ascii="Times New Roman" w:hAnsi="Times New Roman" w:cs="Times New Roman"/>
+          <w:b/>
+          <w:bCs/>
+          <w:sz w:val="28"/>
+          <w:szCs w:val="28"/>
+        </w:rPr>
+        <w:t xml:space="preserve"> prędkości</w:t>
       </w:r>
     </w:p>
     <w:p>
@@ -5164,6 +5179,333 @@
     </w:p>
     <w:p>
       <w:pPr>
+        <w:pStyle w:val="Heading3"/>
+        <w:numPr>
+          <w:ilvl w:val="1"/>
+          <w:numId w:val="15"/>
+        </w:numPr>
+        <w:spacing w:after="240"/>
+        <w:rPr>
+          <w:rFonts w:ascii="Times New Roman" w:hAnsi="Times New Roman" w:cs="Times New Roman"/>
+          <w:b/>
+          <w:bCs/>
+          <w:color w:val="auto"/>
+          <w:sz w:val="26"/>
+          <w:szCs w:val="26"/>
+        </w:rPr>
+      </w:pPr>
+      <w:r>
+        <w:rPr>
+          <w:rFonts w:ascii="Times New Roman" w:hAnsi="Times New Roman" w:cs="Times New Roman"/>
+          <w:b/>
+          <w:bCs/>
+          <w:color w:val="auto"/>
+          <w:sz w:val="26"/>
+          <w:szCs w:val="26"/>
+        </w:rPr>
+        <w:t xml:space="preserve"> </w:t>
+      </w:r>
+      <w:r>
+        <w:rPr>
+          <w:rFonts w:ascii="Times New Roman" w:hAnsi="Times New Roman" w:cs="Times New Roman"/>
+          <w:b/>
+          <w:bCs/>
+          <w:color w:val="auto"/>
+          <w:sz w:val="26"/>
+          <w:szCs w:val="26"/>
+        </w:rPr>
+        <w:t>Zakładanie kont użytkowników</w:t>
+      </w:r>
+    </w:p>
+    <w:p>
+      <w:r>
+        <w:rPr>
+          <w:noProof/>
+        </w:rPr>
+        <w:drawing>
+          <wp:inline distT="0" distB="0" distL="0" distR="0" wp14:anchorId="5AE1117A" wp14:editId="66B02B39">
+            <wp:extent cx="5753735" cy="2618740"/>
+            <wp:effectExtent l="0" t="0" r="0" b="0"/>
+            <wp:docPr id="4" name="Picture 4"/>
+            <wp:cNvGraphicFramePr>
+              <a:graphicFrameLocks xmlns:a="http://schemas.openxmlformats.org/drawingml/2006/main" noChangeAspect="1"/>
+            </wp:cNvGraphicFramePr>
+            <a:graphic xmlns:a="http://schemas.openxmlformats.org/drawingml/2006/main">
+              <a:graphicData uri="http://schemas.openxmlformats.org/drawingml/2006/picture">
+                <pic:pic xmlns:pic="http://schemas.openxmlformats.org/drawingml/2006/picture">
+                  <pic:nvPicPr>
+                    <pic:cNvPr id="0" name="Picture 2"/>
+                    <pic:cNvPicPr>
+                      <a:picLocks noChangeAspect="1" noChangeArrowheads="1"/>
+                    </pic:cNvPicPr>
+                  </pic:nvPicPr>
+                  <pic:blipFill>
+                    <a:blip r:embed="rId11">
+                      <a:extLst>
+                        <a:ext uri="{28A0092B-C50C-407E-A947-70E740481C1C}">
+                          <a14:useLocalDpi xmlns:a14="http://schemas.microsoft.com/office/drawing/2010/main" val="0"/>
+                        </a:ext>
+                      </a:extLst>
+                    </a:blip>
+                    <a:srcRect/>
+                    <a:stretch>
+                      <a:fillRect/>
+                    </a:stretch>
+                  </pic:blipFill>
+                  <pic:spPr bwMode="auto">
+                    <a:xfrm>
+                      <a:off x="0" y="0"/>
+                      <a:ext cx="5753735" cy="2618740"/>
+                    </a:xfrm>
+                    <a:prstGeom prst="rect">
+                      <a:avLst/>
+                    </a:prstGeom>
+                    <a:noFill/>
+                    <a:ln>
+                      <a:noFill/>
+                    </a:ln>
+                  </pic:spPr>
+                </pic:pic>
+              </a:graphicData>
+            </a:graphic>
+          </wp:inline>
+        </w:drawing>
+      </w:r>
+    </w:p>
+    <w:p>
+      <w:pPr>
+        <w:pStyle w:val="Heading3"/>
+        <w:numPr>
+          <w:ilvl w:val="1"/>
+          <w:numId w:val="15"/>
+        </w:numPr>
+        <w:rPr>
+          <w:rFonts w:ascii="Times New Roman" w:hAnsi="Times New Roman" w:cs="Times New Roman"/>
+          <w:b/>
+          <w:bCs/>
+          <w:color w:val="auto"/>
+          <w:sz w:val="26"/>
+          <w:szCs w:val="26"/>
+        </w:rPr>
+      </w:pPr>
+      <w:r>
+        <w:rPr>
+          <w:rFonts w:ascii="Times New Roman" w:hAnsi="Times New Roman" w:cs="Times New Roman"/>
+          <w:b/>
+          <w:bCs/>
+          <w:color w:val="auto"/>
+          <w:sz w:val="26"/>
+          <w:szCs w:val="26"/>
+        </w:rPr>
+        <w:t xml:space="preserve">Definiowanie pojazdów </w:t>
+      </w:r>
+    </w:p>
+    <w:p>
+      <w:r>
+        <w:rPr>
+          <w:noProof/>
+        </w:rPr>
+        <w:drawing>
+          <wp:inline distT="0" distB="0" distL="0" distR="0" wp14:anchorId="00F4F6B5" wp14:editId="33613DA3">
+            <wp:extent cx="5753735" cy="2612390"/>
+            <wp:effectExtent l="0" t="0" r="0" b="0"/>
+            <wp:docPr id="6" name="Picture 6"/>
+            <wp:cNvGraphicFramePr>
+              <a:graphicFrameLocks xmlns:a="http://schemas.openxmlformats.org/drawingml/2006/main" noChangeAspect="1"/>
+            </wp:cNvGraphicFramePr>
+            <a:graphic xmlns:a="http://schemas.openxmlformats.org/drawingml/2006/main">
+              <a:graphicData uri="http://schemas.openxmlformats.org/drawingml/2006/picture">
+                <pic:pic xmlns:pic="http://schemas.openxmlformats.org/drawingml/2006/picture">
+                  <pic:nvPicPr>
+                    <pic:cNvPr id="0" name="Picture 4"/>
+                    <pic:cNvPicPr>
+                      <a:picLocks noChangeAspect="1" noChangeArrowheads="1"/>
+                    </pic:cNvPicPr>
+                  </pic:nvPicPr>
+                  <pic:blipFill>
+                    <a:blip r:embed="rId12">
+                      <a:extLst>
+                        <a:ext uri="{28A0092B-C50C-407E-A947-70E740481C1C}">
+                          <a14:useLocalDpi xmlns:a14="http://schemas.microsoft.com/office/drawing/2010/main" val="0"/>
+                        </a:ext>
+                      </a:extLst>
+                    </a:blip>
+                    <a:srcRect/>
+                    <a:stretch>
+                      <a:fillRect/>
+                    </a:stretch>
+                  </pic:blipFill>
+                  <pic:spPr bwMode="auto">
+                    <a:xfrm>
+                      <a:off x="0" y="0"/>
+                      <a:ext cx="5753735" cy="2612390"/>
+                    </a:xfrm>
+                    <a:prstGeom prst="rect">
+                      <a:avLst/>
+                    </a:prstGeom>
+                    <a:noFill/>
+                    <a:ln>
+                      <a:noFill/>
+                    </a:ln>
+                  </pic:spPr>
+                </pic:pic>
+              </a:graphicData>
+            </a:graphic>
+          </wp:inline>
+        </w:drawing>
+      </w:r>
+    </w:p>
+    <w:p>
+      <w:pPr>
+        <w:pStyle w:val="Heading3"/>
+        <w:numPr>
+          <w:ilvl w:val="1"/>
+          <w:numId w:val="15"/>
+        </w:numPr>
+        <w:rPr>
+          <w:rFonts w:ascii="Times New Roman" w:hAnsi="Times New Roman" w:cs="Times New Roman"/>
+          <w:b/>
+          <w:bCs/>
+          <w:color w:val="auto"/>
+          <w:sz w:val="26"/>
+          <w:szCs w:val="26"/>
+        </w:rPr>
+      </w:pPr>
+      <w:r>
+        <w:rPr>
+          <w:rFonts w:ascii="Times New Roman" w:hAnsi="Times New Roman" w:cs="Times New Roman"/>
+          <w:b/>
+          <w:bCs/>
+          <w:color w:val="auto"/>
+          <w:sz w:val="26"/>
+          <w:szCs w:val="26"/>
+        </w:rPr>
+        <w:lastRenderedPageBreak/>
+        <w:t>Przypisywanie kierowców do pojazdów</w:t>
+      </w:r>
+    </w:p>
+    <w:p>
+      <w:r>
+        <w:rPr>
+          <w:noProof/>
+        </w:rPr>
+        <w:drawing>
+          <wp:inline distT="0" distB="0" distL="0" distR="0" wp14:anchorId="757D8512" wp14:editId="328AEDE8">
+            <wp:extent cx="5759450" cy="3028315"/>
+            <wp:effectExtent l="0" t="0" r="0" b="635"/>
+            <wp:docPr id="7" name="Picture 7"/>
+            <wp:cNvGraphicFramePr>
+              <a:graphicFrameLocks xmlns:a="http://schemas.openxmlformats.org/drawingml/2006/main" noChangeAspect="1"/>
+            </wp:cNvGraphicFramePr>
+            <a:graphic xmlns:a="http://schemas.openxmlformats.org/drawingml/2006/main">
+              <a:graphicData uri="http://schemas.openxmlformats.org/drawingml/2006/picture">
+                <pic:pic xmlns:pic="http://schemas.openxmlformats.org/drawingml/2006/picture">
+                  <pic:nvPicPr>
+                    <pic:cNvPr id="0" name="Picture 5"/>
+                    <pic:cNvPicPr>
+                      <a:picLocks noChangeAspect="1" noChangeArrowheads="1"/>
+                    </pic:cNvPicPr>
+                  </pic:nvPicPr>
+                  <pic:blipFill>
+                    <a:blip r:embed="rId13">
+                      <a:extLst>
+                        <a:ext uri="{28A0092B-C50C-407E-A947-70E740481C1C}">
+                          <a14:useLocalDpi xmlns:a14="http://schemas.microsoft.com/office/drawing/2010/main" val="0"/>
+                        </a:ext>
+                      </a:extLst>
+                    </a:blip>
+                    <a:srcRect/>
+                    <a:stretch>
+                      <a:fillRect/>
+                    </a:stretch>
+                  </pic:blipFill>
+                  <pic:spPr bwMode="auto">
+                    <a:xfrm>
+                      <a:off x="0" y="0"/>
+                      <a:ext cx="5759450" cy="3028315"/>
+                    </a:xfrm>
+                    <a:prstGeom prst="rect">
+                      <a:avLst/>
+                    </a:prstGeom>
+                    <a:noFill/>
+                    <a:ln>
+                      <a:noFill/>
+                    </a:ln>
+                  </pic:spPr>
+                </pic:pic>
+              </a:graphicData>
+            </a:graphic>
+          </wp:inline>
+        </w:drawing>
+      </w:r>
+    </w:p>
+    <w:p>
+      <w:pPr>
+        <w:pStyle w:val="Heading3"/>
+        <w:numPr>
+          <w:ilvl w:val="1"/>
+          <w:numId w:val="15"/>
+        </w:numPr>
+        <w:spacing w:after="240"/>
+        <w:rPr>
+          <w:rFonts w:ascii="Times New Roman" w:hAnsi="Times New Roman" w:cs="Times New Roman"/>
+          <w:b/>
+          <w:bCs/>
+          <w:color w:val="auto"/>
+          <w:sz w:val="26"/>
+          <w:szCs w:val="26"/>
+        </w:rPr>
+      </w:pPr>
+      <w:r>
+        <w:rPr>
+          <w:rFonts w:ascii="Times New Roman" w:hAnsi="Times New Roman" w:cs="Times New Roman"/>
+          <w:b/>
+          <w:bCs/>
+          <w:color w:val="auto"/>
+          <w:sz w:val="26"/>
+          <w:szCs w:val="26"/>
+        </w:rPr>
+        <w:t>Detekcja przekroczeń prędkości</w:t>
+      </w:r>
+    </w:p>
+    <w:p>
+      <w:pPr>
+        <w:pStyle w:val="Heading3"/>
+        <w:numPr>
+          <w:ilvl w:val="1"/>
+          <w:numId w:val="15"/>
+        </w:numPr>
+        <w:spacing w:after="240"/>
+        <w:rPr>
+          <w:rFonts w:ascii="Times New Roman" w:hAnsi="Times New Roman" w:cs="Times New Roman"/>
+          <w:b/>
+          <w:bCs/>
+          <w:sz w:val="26"/>
+          <w:szCs w:val="26"/>
+        </w:rPr>
+      </w:pPr>
+      <w:r>
+        <w:rPr>
+          <w:rFonts w:ascii="Times New Roman" w:hAnsi="Times New Roman" w:cs="Times New Roman"/>
+          <w:b/>
+          <w:bCs/>
+          <w:color w:val="auto"/>
+          <w:sz w:val="26"/>
+          <w:szCs w:val="26"/>
+        </w:rPr>
+        <w:t>Przeglądanie danych i wyszukiwanie aktualnej i historycznej pozycji pojazdów</w:t>
+      </w:r>
+    </w:p>
+    <w:p/>
+    <w:p/>
+    <w:p/>
+    <w:p/>
+    <w:p/>
+    <w:p/>
+    <w:p/>
+    <w:p/>
+    <w:p>
+      <w:pPr>
         <w:ind w:firstLine="426"/>
         <w:jc w:val="both"/>
         <w:rPr>
@@ -5181,7 +5523,7 @@
       </w:pPr>
     </w:p>
     <w:sectPr>
-      <w:footerReference w:type="default" r:id="rId11"/>
+      <w:footerReference w:type="default" r:id="rId14"/>
       <w:pgSz w:w="11906" w:h="16838"/>
       <w:pgMar w:top="1417" w:right="1417" w:bottom="1417" w:left="1417" w:header="708" w:footer="708" w:gutter="0"/>
       <w:cols w:space="708"/>
@@ -5193,7 +5535,7 @@
 </file>
 
 <file path=word/endnotes.xml><?xml version="1.0" encoding="utf-8"?>
-<w:endnotes xmlns:wpc="http://schemas.microsoft.com/office/word/2010/wordprocessingCanvas" xmlns:cx="http://schemas.microsoft.com/office/drawing/2014/chartex" xmlns:cx1="http://schemas.microsoft.com/office/drawing/2015/9/8/chartex" xmlns:cx2="http://schemas.microsoft.com/office/drawing/2015/10/21/chartex" xmlns:cx3="http://schemas.microsoft.com/office/drawing/2016/5/9/chartex" xmlns:cx4="http://schemas.microsoft.com/office/drawing/2016/5/10/chartex" xmlns:cx5="http://schemas.microsoft.com/office/drawing/2016/5/11/chartex" xmlns:cx6="http://schemas.microsoft.com/office/drawing/2016/5/12/chartex" xmlns:cx7="http://schemas.microsoft.com/office/drawing/2016/5/13/chartex" xmlns:cx8="http://schemas.microsoft.com/office/drawing/2016/5/14/chartex" xmlns:mc="http://schemas.openxmlformats.org/markup-compatibility/2006" xmlns:aink="http://schemas.microsoft.com/office/drawing/2016/ink" xmlns:am3d="http://schemas.microsoft.com/office/drawing/2017/model3d" xmlns:o="urn:schemas-microsoft-com:office:office" xmlns:r="http://schemas.openxmlformats.org/officeDocument/2006/relationships" xmlns:m="http://schemas.openxmlformats.org/officeDocument/2006/math" xmlns:v="urn:schemas-microsoft-com:vml" xmlns:wp14="http://schemas.microsoft.com/office/word/2010/wordprocessingDrawing" xmlns:wp="http://schemas.openxmlformats.org/drawingml/2006/wordprocessingDrawing" xmlns:w10="urn:schemas-microsoft-com:office:word" xmlns:w="http://schemas.openxmlformats.org/wordprocessingml/2006/main" xmlns:w14="http://schemas.microsoft.com/office/word/2010/wordml" xmlns:w15="http://schemas.microsoft.com/office/word/2012/wordml" xmlns:w16cid="http://schemas.microsoft.com/office/word/2016/wordml/cid" xmlns:w16se="http://schemas.microsoft.com/office/word/2015/wordml/symex" xmlns:wpg="http://schemas.microsoft.com/office/word/2010/wordprocessingGroup" xmlns:wpi="http://schemas.microsoft.com/office/word/2010/wordprocessingInk" xmlns:wne="http://schemas.microsoft.com/office/word/2006/wordml" xmlns:wps="http://schemas.microsoft.com/office/word/2010/wordprocessingShape" mc:Ignorable="w14 w15 w16se w16cid wp14">
+<w:endnotes xmlns:wpc="http://schemas.microsoft.com/office/word/2010/wordprocessingCanvas" xmlns:cx="http://schemas.microsoft.com/office/drawing/2014/chartex" xmlns:cx1="http://schemas.microsoft.com/office/drawing/2015/9/8/chartex" xmlns:cx2="http://schemas.microsoft.com/office/drawing/2015/10/21/chartex" xmlns:cx3="http://schemas.microsoft.com/office/drawing/2016/5/9/chartex" xmlns:cx4="http://schemas.microsoft.com/office/drawing/2016/5/10/chartex" xmlns:cx5="http://schemas.microsoft.com/office/drawing/2016/5/11/chartex" xmlns:cx6="http://schemas.microsoft.com/office/drawing/2016/5/12/chartex" xmlns:cx7="http://schemas.microsoft.com/office/drawing/2016/5/13/chartex" xmlns:cx8="http://schemas.microsoft.com/office/drawing/2016/5/14/chartex" xmlns:mc="http://schemas.openxmlformats.org/markup-compatibility/2006" xmlns:aink="http://schemas.microsoft.com/office/drawing/2016/ink" xmlns:am3d="http://schemas.microsoft.com/office/drawing/2017/model3d" xmlns:o="urn:schemas-microsoft-com:office:office" xmlns:r="http://schemas.openxmlformats.org/officeDocument/2006/relationships" xmlns:m="http://schemas.openxmlformats.org/officeDocument/2006/math" xmlns:v="urn:schemas-microsoft-com:vml" xmlns:wp14="http://schemas.microsoft.com/office/word/2010/wordprocessingDrawing" xmlns:wp="http://schemas.openxmlformats.org/drawingml/2006/wordprocessingDrawing" xmlns:w10="urn:schemas-microsoft-com:office:word" xmlns:w="http://schemas.openxmlformats.org/wordprocessingml/2006/main" xmlns:w14="http://schemas.microsoft.com/office/word/2010/wordml" xmlns:w15="http://schemas.microsoft.com/office/word/2012/wordml" xmlns:w16cex="http://schemas.microsoft.com/office/word/2018/wordml/cex" xmlns:w16cid="http://schemas.microsoft.com/office/word/2016/wordml/cid" xmlns:w16="http://schemas.microsoft.com/office/word/2018/wordml" xmlns:w16se="http://schemas.microsoft.com/office/word/2015/wordml/symex" xmlns:wpg="http://schemas.microsoft.com/office/word/2010/wordprocessingGroup" xmlns:wpi="http://schemas.microsoft.com/office/word/2010/wordprocessingInk" xmlns:wne="http://schemas.microsoft.com/office/word/2006/wordml" xmlns:wps="http://schemas.microsoft.com/office/word/2010/wordprocessingShape" mc:Ignorable="w14 w15 w16se w16cid w16 w16cex wp14">
   <w:endnote w:type="separator" w:id="-1">
     <w:p>
       <w:pPr>
@@ -5218,7 +5560,7 @@
 </file>
 
 <file path=word/footer1.xml><?xml version="1.0" encoding="utf-8"?>
-<w:ftr xmlns:wpc="http://schemas.microsoft.com/office/word/2010/wordprocessingCanvas" xmlns:cx="http://schemas.microsoft.com/office/drawing/2014/chartex" xmlns:cx1="http://schemas.microsoft.com/office/drawing/2015/9/8/chartex" xmlns:cx2="http://schemas.microsoft.com/office/drawing/2015/10/21/chartex" xmlns:cx3="http://schemas.microsoft.com/office/drawing/2016/5/9/chartex" xmlns:cx4="http://schemas.microsoft.com/office/drawing/2016/5/10/chartex" xmlns:cx5="http://schemas.microsoft.com/office/drawing/2016/5/11/chartex" xmlns:cx6="http://schemas.microsoft.com/office/drawing/2016/5/12/chartex" xmlns:cx7="http://schemas.microsoft.com/office/drawing/2016/5/13/chartex" xmlns:cx8="http://schemas.microsoft.com/office/drawing/2016/5/14/chartex" xmlns:mc="http://schemas.openxmlformats.org/markup-compatibility/2006" xmlns:aink="http://schemas.microsoft.com/office/drawing/2016/ink" xmlns:am3d="http://schemas.microsoft.com/office/drawing/2017/model3d" xmlns:o="urn:schemas-microsoft-com:office:office" xmlns:r="http://schemas.openxmlformats.org/officeDocument/2006/relationships" xmlns:m="http://schemas.openxmlformats.org/officeDocument/2006/math" xmlns:v="urn:schemas-microsoft-com:vml" xmlns:wp14="http://schemas.microsoft.com/office/word/2010/wordprocessingDrawing" xmlns:wp="http://schemas.openxmlformats.org/drawingml/2006/wordprocessingDrawing" xmlns:w10="urn:schemas-microsoft-com:office:word" xmlns:w="http://schemas.openxmlformats.org/wordprocessingml/2006/main" xmlns:w14="http://schemas.microsoft.com/office/word/2010/wordml" xmlns:w15="http://schemas.microsoft.com/office/word/2012/wordml" xmlns:w16cid="http://schemas.microsoft.com/office/word/2016/wordml/cid" xmlns:w16se="http://schemas.microsoft.com/office/word/2015/wordml/symex" xmlns:wpg="http://schemas.microsoft.com/office/word/2010/wordprocessingGroup" xmlns:wpi="http://schemas.microsoft.com/office/word/2010/wordprocessingInk" xmlns:wne="http://schemas.microsoft.com/office/word/2006/wordml" xmlns:wps="http://schemas.microsoft.com/office/word/2010/wordprocessingShape" mc:Ignorable="w14 w15 w16se w16cid wp14">
+<w:ftr xmlns:wpc="http://schemas.microsoft.com/office/word/2010/wordprocessingCanvas" xmlns:cx="http://schemas.microsoft.com/office/drawing/2014/chartex" xmlns:cx1="http://schemas.microsoft.com/office/drawing/2015/9/8/chartex" xmlns:cx2="http://schemas.microsoft.com/office/drawing/2015/10/21/chartex" xmlns:cx3="http://schemas.microsoft.com/office/drawing/2016/5/9/chartex" xmlns:cx4="http://schemas.microsoft.com/office/drawing/2016/5/10/chartex" xmlns:cx5="http://schemas.microsoft.com/office/drawing/2016/5/11/chartex" xmlns:cx6="http://schemas.microsoft.com/office/drawing/2016/5/12/chartex" xmlns:cx7="http://schemas.microsoft.com/office/drawing/2016/5/13/chartex" xmlns:cx8="http://schemas.microsoft.com/office/drawing/2016/5/14/chartex" xmlns:mc="http://schemas.openxmlformats.org/markup-compatibility/2006" xmlns:aink="http://schemas.microsoft.com/office/drawing/2016/ink" xmlns:am3d="http://schemas.microsoft.com/office/drawing/2017/model3d" xmlns:o="urn:schemas-microsoft-com:office:office" xmlns:r="http://schemas.openxmlformats.org/officeDocument/2006/relationships" xmlns:m="http://schemas.openxmlformats.org/officeDocument/2006/math" xmlns:v="urn:schemas-microsoft-com:vml" xmlns:wp14="http://schemas.microsoft.com/office/word/2010/wordprocessingDrawing" xmlns:wp="http://schemas.openxmlformats.org/drawingml/2006/wordprocessingDrawing" xmlns:w10="urn:schemas-microsoft-com:office:word" xmlns:w="http://schemas.openxmlformats.org/wordprocessingml/2006/main" xmlns:w14="http://schemas.microsoft.com/office/word/2010/wordml" xmlns:w15="http://schemas.microsoft.com/office/word/2012/wordml" xmlns:w16cex="http://schemas.microsoft.com/office/word/2018/wordml/cex" xmlns:w16cid="http://schemas.microsoft.com/office/word/2016/wordml/cid" xmlns:w16="http://schemas.microsoft.com/office/word/2018/wordml" xmlns:w16se="http://schemas.microsoft.com/office/word/2015/wordml/symex" xmlns:wpg="http://schemas.microsoft.com/office/word/2010/wordprocessingGroup" xmlns:wpi="http://schemas.microsoft.com/office/word/2010/wordprocessingInk" xmlns:wne="http://schemas.microsoft.com/office/word/2006/wordml" xmlns:wps="http://schemas.microsoft.com/office/word/2010/wordprocessingShape" mc:Ignorable="w14 w15 w16se w16cid w16 w16cex wp14">
   <w:sdt>
     <w:sdtPr>
       <w:id w:val="1787238471"/>
@@ -5261,7 +5603,7 @@
 </file>
 
 <file path=word/footnotes.xml><?xml version="1.0" encoding="utf-8"?>
-<w:footnotes xmlns:wpc="http://schemas.microsoft.com/office/word/2010/wordprocessingCanvas" xmlns:cx="http://schemas.microsoft.com/office/drawing/2014/chartex" xmlns:cx1="http://schemas.microsoft.com/office/drawing/2015/9/8/chartex" xmlns:cx2="http://schemas.microsoft.com/office/drawing/2015/10/21/chartex" xmlns:cx3="http://schemas.microsoft.com/office/drawing/2016/5/9/chartex" xmlns:cx4="http://schemas.microsoft.com/office/drawing/2016/5/10/chartex" xmlns:cx5="http://schemas.microsoft.com/office/drawing/2016/5/11/chartex" xmlns:cx6="http://schemas.microsoft.com/office/drawing/2016/5/12/chartex" xmlns:cx7="http://schemas.microsoft.com/office/drawing/2016/5/13/chartex" xmlns:cx8="http://schemas.microsoft.com/office/drawing/2016/5/14/chartex" xmlns:mc="http://schemas.openxmlformats.org/markup-compatibility/2006" xmlns:aink="http://schemas.microsoft.com/office/drawing/2016/ink" xmlns:am3d="http://schemas.microsoft.com/office/drawing/2017/model3d" xmlns:o="urn:schemas-microsoft-com:office:office" xmlns:r="http://schemas.openxmlformats.org/officeDocument/2006/relationships" xmlns:m="http://schemas.openxmlformats.org/officeDocument/2006/math" xmlns:v="urn:schemas-microsoft-com:vml" xmlns:wp14="http://schemas.microsoft.com/office/word/2010/wordprocessingDrawing" xmlns:wp="http://schemas.openxmlformats.org/drawingml/2006/wordprocessingDrawing" xmlns:w10="urn:schemas-microsoft-com:office:word" xmlns:w="http://schemas.openxmlformats.org/wordprocessingml/2006/main" xmlns:w14="http://schemas.microsoft.com/office/word/2010/wordml" xmlns:w15="http://schemas.microsoft.com/office/word/2012/wordml" xmlns:w16cid="http://schemas.microsoft.com/office/word/2016/wordml/cid" xmlns:w16se="http://schemas.microsoft.com/office/word/2015/wordml/symex" xmlns:wpg="http://schemas.microsoft.com/office/word/2010/wordprocessingGroup" xmlns:wpi="http://schemas.microsoft.com/office/word/2010/wordprocessingInk" xmlns:wne="http://schemas.microsoft.com/office/word/2006/wordml" xmlns:wps="http://schemas.microsoft.com/office/word/2010/wordprocessingShape" mc:Ignorable="w14 w15 w16se w16cid wp14">
+<w:footnotes xmlns:wpc="http://schemas.microsoft.com/office/word/2010/wordprocessingCanvas" xmlns:cx="http://schemas.microsoft.com/office/drawing/2014/chartex" xmlns:cx1="http://schemas.microsoft.com/office/drawing/2015/9/8/chartex" xmlns:cx2="http://schemas.microsoft.com/office/drawing/2015/10/21/chartex" xmlns:cx3="http://schemas.microsoft.com/office/drawing/2016/5/9/chartex" xmlns:cx4="http://schemas.microsoft.com/office/drawing/2016/5/10/chartex" xmlns:cx5="http://schemas.microsoft.com/office/drawing/2016/5/11/chartex" xmlns:cx6="http://schemas.microsoft.com/office/drawing/2016/5/12/chartex" xmlns:cx7="http://schemas.microsoft.com/office/drawing/2016/5/13/chartex" xmlns:cx8="http://schemas.microsoft.com/office/drawing/2016/5/14/chartex" xmlns:mc="http://schemas.openxmlformats.org/markup-compatibility/2006" xmlns:aink="http://schemas.microsoft.com/office/drawing/2016/ink" xmlns:am3d="http://schemas.microsoft.com/office/drawing/2017/model3d" xmlns:o="urn:schemas-microsoft-com:office:office" xmlns:r="http://schemas.openxmlformats.org/officeDocument/2006/relationships" xmlns:m="http://schemas.openxmlformats.org/officeDocument/2006/math" xmlns:v="urn:schemas-microsoft-com:vml" xmlns:wp14="http://schemas.microsoft.com/office/word/2010/wordprocessingDrawing" xmlns:wp="http://schemas.openxmlformats.org/drawingml/2006/wordprocessingDrawing" xmlns:w10="urn:schemas-microsoft-com:office:word" xmlns:w="http://schemas.openxmlformats.org/wordprocessingml/2006/main" xmlns:w14="http://schemas.microsoft.com/office/word/2010/wordml" xmlns:w15="http://schemas.microsoft.com/office/word/2012/wordml" xmlns:w16cex="http://schemas.microsoft.com/office/word/2018/wordml/cex" xmlns:w16cid="http://schemas.microsoft.com/office/word/2016/wordml/cid" xmlns:w16="http://schemas.microsoft.com/office/word/2018/wordml" xmlns:w16se="http://schemas.microsoft.com/office/word/2015/wordml/symex" xmlns:wpg="http://schemas.microsoft.com/office/word/2010/wordprocessingGroup" xmlns:wpi="http://schemas.microsoft.com/office/word/2010/wordprocessingInk" xmlns:wne="http://schemas.microsoft.com/office/word/2006/wordml" xmlns:wps="http://schemas.microsoft.com/office/word/2010/wordprocessingShape" mc:Ignorable="w14 w15 w16se w16cid w16 w16cex wp14">
   <w:footnote w:type="separator" w:id="-1">
     <w:p>
       <w:pPr>
@@ -5286,7 +5628,7 @@
 </file>
 
 <file path=word/numbering.xml><?xml version="1.0" encoding="utf-8"?>
-<w:numbering xmlns:wpc="http://schemas.microsoft.com/office/word/2010/wordprocessingCanvas" xmlns:cx="http://schemas.microsoft.com/office/drawing/2014/chartex" xmlns:cx1="http://schemas.microsoft.com/office/drawing/2015/9/8/chartex" xmlns:cx2="http://schemas.microsoft.com/office/drawing/2015/10/21/chartex" xmlns:cx3="http://schemas.microsoft.com/office/drawing/2016/5/9/chartex" xmlns:cx4="http://schemas.microsoft.com/office/drawing/2016/5/10/chartex" xmlns:cx5="http://schemas.microsoft.com/office/drawing/2016/5/11/chartex" xmlns:cx6="http://schemas.microsoft.com/office/drawing/2016/5/12/chartex" xmlns:cx7="http://schemas.microsoft.com/office/drawing/2016/5/13/chartex" xmlns:cx8="http://schemas.microsoft.com/office/drawing/2016/5/14/chartex" xmlns:mc="http://schemas.openxmlformats.org/markup-compatibility/2006" xmlns:aink="http://schemas.microsoft.com/office/drawing/2016/ink" xmlns:am3d="http://schemas.microsoft.com/office/drawing/2017/model3d" xmlns:o="urn:schemas-microsoft-com:office:office" xmlns:r="http://schemas.openxmlformats.org/officeDocument/2006/relationships" xmlns:m="http://schemas.openxmlformats.org/officeDocument/2006/math" xmlns:v="urn:schemas-microsoft-com:vml" xmlns:wp14="http://schemas.microsoft.com/office/word/2010/wordprocessingDrawing" xmlns:wp="http://schemas.openxmlformats.org/drawingml/2006/wordprocessingDrawing" xmlns:w10="urn:schemas-microsoft-com:office:word" xmlns:w="http://schemas.openxmlformats.org/wordprocessingml/2006/main" xmlns:w14="http://schemas.microsoft.com/office/word/2010/wordml" xmlns:w15="http://schemas.microsoft.com/office/word/2012/wordml" xmlns:w16cid="http://schemas.microsoft.com/office/word/2016/wordml/cid" xmlns:w16se="http://schemas.microsoft.com/office/word/2015/wordml/symex" xmlns:wpg="http://schemas.microsoft.com/office/word/2010/wordprocessingGroup" xmlns:wpi="http://schemas.microsoft.com/office/word/2010/wordprocessingInk" xmlns:wne="http://schemas.microsoft.com/office/word/2006/wordml" xmlns:wps="http://schemas.microsoft.com/office/word/2010/wordprocessingShape" mc:Ignorable="w14 w15 w16se w16cid wp14">
+<w:numbering xmlns:wpc="http://schemas.microsoft.com/office/word/2010/wordprocessingCanvas" xmlns:cx="http://schemas.microsoft.com/office/drawing/2014/chartex" xmlns:cx1="http://schemas.microsoft.com/office/drawing/2015/9/8/chartex" xmlns:cx2="http://schemas.microsoft.com/office/drawing/2015/10/21/chartex" xmlns:cx3="http://schemas.microsoft.com/office/drawing/2016/5/9/chartex" xmlns:cx4="http://schemas.microsoft.com/office/drawing/2016/5/10/chartex" xmlns:cx5="http://schemas.microsoft.com/office/drawing/2016/5/11/chartex" xmlns:cx6="http://schemas.microsoft.com/office/drawing/2016/5/12/chartex" xmlns:cx7="http://schemas.microsoft.com/office/drawing/2016/5/13/chartex" xmlns:cx8="http://schemas.microsoft.com/office/drawing/2016/5/14/chartex" xmlns:mc="http://schemas.openxmlformats.org/markup-compatibility/2006" xmlns:aink="http://schemas.microsoft.com/office/drawing/2016/ink" xmlns:am3d="http://schemas.microsoft.com/office/drawing/2017/model3d" xmlns:o="urn:schemas-microsoft-com:office:office" xmlns:r="http://schemas.openxmlformats.org/officeDocument/2006/relationships" xmlns:m="http://schemas.openxmlformats.org/officeDocument/2006/math" xmlns:v="urn:schemas-microsoft-com:vml" xmlns:wp14="http://schemas.microsoft.com/office/word/2010/wordprocessingDrawing" xmlns:wp="http://schemas.openxmlformats.org/drawingml/2006/wordprocessingDrawing" xmlns:w10="urn:schemas-microsoft-com:office:word" xmlns:w="http://schemas.openxmlformats.org/wordprocessingml/2006/main" xmlns:w14="http://schemas.microsoft.com/office/word/2010/wordml" xmlns:w15="http://schemas.microsoft.com/office/word/2012/wordml" xmlns:w16cex="http://schemas.microsoft.com/office/word/2018/wordml/cex" xmlns:w16cid="http://schemas.microsoft.com/office/word/2016/wordml/cid" xmlns:w16="http://schemas.microsoft.com/office/word/2018/wordml" xmlns:w16se="http://schemas.microsoft.com/office/word/2015/wordml/symex" xmlns:wpg="http://schemas.microsoft.com/office/word/2010/wordprocessingGroup" xmlns:wpi="http://schemas.microsoft.com/office/word/2010/wordprocessingInk" xmlns:wne="http://schemas.microsoft.com/office/word/2006/wordml" xmlns:wps="http://schemas.microsoft.com/office/word/2010/wordprocessingShape" mc:Ignorable="w14 w15 w16se w16cid w16 w16cex wp14">
   <w:abstractNum w:abstractNumId="0" w15:restartNumberingAfterBreak="0">
     <w:nsid w:val="A64703C4"/>
     <w:multiLevelType w:val="hybridMultilevel"/>
@@ -6126,6 +6468,119 @@
     </w:lvl>
   </w:abstractNum>
   <w:abstractNum w:abstractNumId="10" w15:restartNumberingAfterBreak="0">
+    <w:nsid w:val="4D8368E0"/>
+    <w:multiLevelType w:val="multilevel"/>
+    <w:tmpl w:val="6818FE10"/>
+    <w:lvl w:ilvl="0">
+      <w:start w:val="4"/>
+      <w:numFmt w:val="decimal"/>
+      <w:lvlText w:val="%1"/>
+      <w:lvlJc w:val="left"/>
+      <w:pPr>
+        <w:ind w:left="375" w:hanging="375"/>
+      </w:pPr>
+      <w:rPr>
+        <w:rFonts w:hint="default"/>
+      </w:rPr>
+    </w:lvl>
+    <w:lvl w:ilvl="1">
+      <w:start w:val="1"/>
+      <w:numFmt w:val="decimal"/>
+      <w:lvlText w:val="%1.%2"/>
+      <w:lvlJc w:val="left"/>
+      <w:pPr>
+        <w:ind w:left="375" w:hanging="375"/>
+      </w:pPr>
+      <w:rPr>
+        <w:rFonts w:hint="default"/>
+      </w:rPr>
+    </w:lvl>
+    <w:lvl w:ilvl="2">
+      <w:start w:val="1"/>
+      <w:numFmt w:val="decimal"/>
+      <w:lvlText w:val="%1.%2.%3"/>
+      <w:lvlJc w:val="left"/>
+      <w:pPr>
+        <w:ind w:left="720" w:hanging="720"/>
+      </w:pPr>
+      <w:rPr>
+        <w:rFonts w:hint="default"/>
+      </w:rPr>
+    </w:lvl>
+    <w:lvl w:ilvl="3">
+      <w:start w:val="1"/>
+      <w:numFmt w:val="decimal"/>
+      <w:lvlText w:val="%1.%2.%3.%4"/>
+      <w:lvlJc w:val="left"/>
+      <w:pPr>
+        <w:ind w:left="720" w:hanging="720"/>
+      </w:pPr>
+      <w:rPr>
+        <w:rFonts w:hint="default"/>
+      </w:rPr>
+    </w:lvl>
+    <w:lvl w:ilvl="4">
+      <w:start w:val="1"/>
+      <w:numFmt w:val="decimal"/>
+      <w:lvlText w:val="%1.%2.%3.%4.%5"/>
+      <w:lvlJc w:val="left"/>
+      <w:pPr>
+        <w:ind w:left="1080" w:hanging="1080"/>
+      </w:pPr>
+      <w:rPr>
+        <w:rFonts w:hint="default"/>
+      </w:rPr>
+    </w:lvl>
+    <w:lvl w:ilvl="5">
+      <w:start w:val="1"/>
+      <w:numFmt w:val="decimal"/>
+      <w:lvlText w:val="%1.%2.%3.%4.%5.%6"/>
+      <w:lvlJc w:val="left"/>
+      <w:pPr>
+        <w:ind w:left="1440" w:hanging="1440"/>
+      </w:pPr>
+      <w:rPr>
+        <w:rFonts w:hint="default"/>
+      </w:rPr>
+    </w:lvl>
+    <w:lvl w:ilvl="6">
+      <w:start w:val="1"/>
+      <w:numFmt w:val="decimal"/>
+      <w:lvlText w:val="%1.%2.%3.%4.%5.%6.%7"/>
+      <w:lvlJc w:val="left"/>
+      <w:pPr>
+        <w:ind w:left="1440" w:hanging="1440"/>
+      </w:pPr>
+      <w:rPr>
+        <w:rFonts w:hint="default"/>
+      </w:rPr>
+    </w:lvl>
+    <w:lvl w:ilvl="7">
+      <w:start w:val="1"/>
+      <w:numFmt w:val="decimal"/>
+      <w:lvlText w:val="%1.%2.%3.%4.%5.%6.%7.%8"/>
+      <w:lvlJc w:val="left"/>
+      <w:pPr>
+        <w:ind w:left="1800" w:hanging="1800"/>
+      </w:pPr>
+      <w:rPr>
+        <w:rFonts w:hint="default"/>
+      </w:rPr>
+    </w:lvl>
+    <w:lvl w:ilvl="8">
+      <w:start w:val="1"/>
+      <w:numFmt w:val="decimal"/>
+      <w:lvlText w:val="%1.%2.%3.%4.%5.%6.%7.%8.%9"/>
+      <w:lvlJc w:val="left"/>
+      <w:pPr>
+        <w:ind w:left="1800" w:hanging="1800"/>
+      </w:pPr>
+      <w:rPr>
+        <w:rFonts w:hint="default"/>
+      </w:rPr>
+    </w:lvl>
+  </w:abstractNum>
+  <w:abstractNum w:abstractNumId="11" w15:restartNumberingAfterBreak="0">
     <w:nsid w:val="55F56879"/>
     <w:multiLevelType w:val="hybridMultilevel"/>
     <w:tmpl w:val="741258AC"/>
@@ -6235,7 +6690,7 @@
       </w:rPr>
     </w:lvl>
   </w:abstractNum>
-  <w:abstractNum w:abstractNumId="11" w15:restartNumberingAfterBreak="0">
+  <w:abstractNum w:abstractNumId="12" w15:restartNumberingAfterBreak="0">
     <w:nsid w:val="68D45A60"/>
     <w:multiLevelType w:val="multilevel"/>
     <w:tmpl w:val="B6F8EA8A"/>
@@ -6357,7 +6812,129 @@
       </w:rPr>
     </w:lvl>
   </w:abstractNum>
-  <w:abstractNum w:abstractNumId="12" w15:restartNumberingAfterBreak="0">
+  <w:abstractNum w:abstractNumId="13" w15:restartNumberingAfterBreak="0">
+    <w:nsid w:val="75E5291C"/>
+    <w:multiLevelType w:val="multilevel"/>
+    <w:tmpl w:val="B6F8EA8A"/>
+    <w:lvl w:ilvl="0">
+      <w:start w:val="1"/>
+      <w:numFmt w:val="decimal"/>
+      <w:lvlText w:val="%1."/>
+      <w:lvlJc w:val="left"/>
+      <w:pPr>
+        <w:ind w:left="720" w:hanging="360"/>
+      </w:pPr>
+      <w:rPr>
+        <w:rFonts w:hint="default"/>
+      </w:rPr>
+    </w:lvl>
+    <w:lvl w:ilvl="1">
+      <w:start w:val="1"/>
+      <w:numFmt w:val="decimal"/>
+      <w:isLgl/>
+      <w:lvlText w:val="%1.%2"/>
+      <w:lvlJc w:val="left"/>
+      <w:pPr>
+        <w:ind w:left="750" w:hanging="390"/>
+      </w:pPr>
+      <w:rPr>
+        <w:rFonts w:hint="default"/>
+      </w:rPr>
+    </w:lvl>
+    <w:lvl w:ilvl="2">
+      <w:start w:val="1"/>
+      <w:numFmt w:val="decimal"/>
+      <w:isLgl/>
+      <w:lvlText w:val="%1.%2.%3"/>
+      <w:lvlJc w:val="left"/>
+      <w:pPr>
+        <w:ind w:left="862" w:hanging="720"/>
+      </w:pPr>
+      <w:rPr>
+        <w:rFonts w:hint="default"/>
+        <w:color w:val="auto"/>
+      </w:rPr>
+    </w:lvl>
+    <w:lvl w:ilvl="3">
+      <w:start w:val="1"/>
+      <w:numFmt w:val="decimal"/>
+      <w:isLgl/>
+      <w:lvlText w:val="%1.%2.%3.%4"/>
+      <w:lvlJc w:val="left"/>
+      <w:pPr>
+        <w:ind w:left="1080" w:hanging="720"/>
+      </w:pPr>
+      <w:rPr>
+        <w:rFonts w:hint="default"/>
+      </w:rPr>
+    </w:lvl>
+    <w:lvl w:ilvl="4">
+      <w:start w:val="1"/>
+      <w:numFmt w:val="decimal"/>
+      <w:isLgl/>
+      <w:lvlText w:val="%1.%2.%3.%4.%5"/>
+      <w:lvlJc w:val="left"/>
+      <w:pPr>
+        <w:ind w:left="1440" w:hanging="1080"/>
+      </w:pPr>
+      <w:rPr>
+        <w:rFonts w:hint="default"/>
+      </w:rPr>
+    </w:lvl>
+    <w:lvl w:ilvl="5">
+      <w:start w:val="1"/>
+      <w:numFmt w:val="decimal"/>
+      <w:isLgl/>
+      <w:lvlText w:val="%1.%2.%3.%4.%5.%6"/>
+      <w:lvlJc w:val="left"/>
+      <w:pPr>
+        <w:ind w:left="1440" w:hanging="1080"/>
+      </w:pPr>
+      <w:rPr>
+        <w:rFonts w:hint="default"/>
+      </w:rPr>
+    </w:lvl>
+    <w:lvl w:ilvl="6">
+      <w:start w:val="1"/>
+      <w:numFmt w:val="decimal"/>
+      <w:isLgl/>
+      <w:lvlText w:val="%1.%2.%3.%4.%5.%6.%7"/>
+      <w:lvlJc w:val="left"/>
+      <w:pPr>
+        <w:ind w:left="1800" w:hanging="1440"/>
+      </w:pPr>
+      <w:rPr>
+        <w:rFonts w:hint="default"/>
+      </w:rPr>
+    </w:lvl>
+    <w:lvl w:ilvl="7">
+      <w:start w:val="1"/>
+      <w:numFmt w:val="decimal"/>
+      <w:isLgl/>
+      <w:lvlText w:val="%1.%2.%3.%4.%5.%6.%7.%8"/>
+      <w:lvlJc w:val="left"/>
+      <w:pPr>
+        <w:ind w:left="1800" w:hanging="1440"/>
+      </w:pPr>
+      <w:rPr>
+        <w:rFonts w:hint="default"/>
+      </w:rPr>
+    </w:lvl>
+    <w:lvl w:ilvl="8">
+      <w:start w:val="1"/>
+      <w:numFmt w:val="decimal"/>
+      <w:isLgl/>
+      <w:lvlText w:val="%1.%2.%3.%4.%5.%6.%7.%8.%9"/>
+      <w:lvlJc w:val="left"/>
+      <w:pPr>
+        <w:ind w:left="1800" w:hanging="1440"/>
+      </w:pPr>
+      <w:rPr>
+        <w:rFonts w:hint="default"/>
+      </w:rPr>
+    </w:lvl>
+  </w:abstractNum>
+  <w:abstractNum w:abstractNumId="14" w15:restartNumberingAfterBreak="0">
     <w:nsid w:val="7B477274"/>
     <w:multiLevelType w:val="hybridMultilevel"/>
     <w:tmpl w:val="E3625017"/>
@@ -6410,7 +6987,7 @@
     </w:lvl>
   </w:abstractNum>
   <w:num w:numId="1">
-    <w:abstractNumId w:val="11"/>
+    <w:abstractNumId w:val="12"/>
   </w:num>
   <w:num w:numId="2">
     <w:abstractNumId w:val="0"/>
@@ -6425,7 +7002,7 @@
     <w:abstractNumId w:val="8"/>
   </w:num>
   <w:num w:numId="6">
-    <w:abstractNumId w:val="10"/>
+    <w:abstractNumId w:val="11"/>
   </w:num>
   <w:num w:numId="7">
     <w:abstractNumId w:val="7"/>
@@ -6473,13 +7050,19 @@
     <w:abstractNumId w:val="4"/>
   </w:num>
   <w:num w:numId="13">
-    <w:abstractNumId w:val="12"/>
+    <w:abstractNumId w:val="14"/>
+  </w:num>
+  <w:num w:numId="14">
+    <w:abstractNumId w:val="13"/>
+  </w:num>
+  <w:num w:numId="15">
+    <w:abstractNumId w:val="10"/>
   </w:num>
 </w:numbering>
 </file>
 
 <file path=word/styles.xml><?xml version="1.0" encoding="utf-8"?>
-<w:styles xmlns:mc="http://schemas.openxmlformats.org/markup-compatibility/2006" xmlns:r="http://schemas.openxmlformats.org/officeDocument/2006/relationships" xmlns:w="http://schemas.openxmlformats.org/wordprocessingml/2006/main" xmlns:w14="http://schemas.microsoft.com/office/word/2010/wordml" xmlns:w15="http://schemas.microsoft.com/office/word/2012/wordml" xmlns:w16cid="http://schemas.microsoft.com/office/word/2016/wordml/cid" xmlns:w16se="http://schemas.microsoft.com/office/word/2015/wordml/symex" mc:Ignorable="w14 w15 w16se w16cid">
+<w:styles xmlns:mc="http://schemas.openxmlformats.org/markup-compatibility/2006" xmlns:r="http://schemas.openxmlformats.org/officeDocument/2006/relationships" xmlns:w="http://schemas.openxmlformats.org/wordprocessingml/2006/main" xmlns:w14="http://schemas.microsoft.com/office/word/2010/wordml" xmlns:w15="http://schemas.microsoft.com/office/word/2012/wordml" xmlns:w16cex="http://schemas.microsoft.com/office/word/2018/wordml/cex" xmlns:w16cid="http://schemas.microsoft.com/office/word/2016/wordml/cid" xmlns:w16="http://schemas.microsoft.com/office/word/2018/wordml" xmlns:w16se="http://schemas.microsoft.com/office/word/2015/wordml/symex" mc:Ignorable="w14 w15 w16se w16cid w16 w16cex">
   <w:docDefaults>
     <w:rPrDefault>
       <w:rPr>
@@ -7478,7 +8061,7 @@
 </file>
 
 <file path=customXml/itemProps1.xml><?xml version="1.0" encoding="utf-8"?>
-<ds:datastoreItem xmlns:ds="http://schemas.openxmlformats.org/officeDocument/2006/customXml" ds:itemID="{90C6C3E9-82A8-405C-8F09-100D730E33ED}">
+<ds:datastoreItem xmlns:ds="http://schemas.openxmlformats.org/officeDocument/2006/customXml" ds:itemID="{E3BF01CE-1756-4EE3-ABCF-174F750A54D8}">
   <ds:schemaRefs>
     <ds:schemaRef ds:uri="http://schemas.openxmlformats.org/officeDocument/2006/bibliography"/>
   </ds:schemaRefs>

</xml_diff>

<commit_message>
Dodano diagramy przypadków użycia
</commit_message>
<xml_diff>
--- a/PKkierowca sprawozdanie wersja 1.0.docx
+++ b/PKkierowca sprawozdanie wersja 1.0.docx
@@ -5480,6 +5480,7 @@
           <w:rFonts w:ascii="Times New Roman" w:hAnsi="Times New Roman" w:cs="Times New Roman"/>
           <w:b/>
           <w:bCs/>
+          <w:color w:val="auto"/>
           <w:sz w:val="26"/>
           <w:szCs w:val="26"/>
         </w:rPr>
@@ -5494,6 +5495,199 @@
           <w:szCs w:val="26"/>
         </w:rPr>
         <w:t>Przeglądanie danych i wyszukiwanie aktualnej i historycznej pozycji pojazdów</w:t>
+      </w:r>
+    </w:p>
+    <w:p/>
+    <w:p>
+      <w:r>
+        <w:t>5. Diagramy przypadkó użycia</w:t>
+      </w:r>
+    </w:p>
+    <w:p>
+      <w:r>
+        <w:t>5.1 Dodawanie nowego użytkownika</w:t>
+      </w:r>
+      <w:r>
+        <w:rPr>
+          <w:noProof/>
+        </w:rPr>
+        <w:drawing>
+          <wp:inline distT="0" distB="0" distL="0" distR="0" wp14:anchorId="53DE5A14" wp14:editId="3385364B">
+            <wp:extent cx="5760720" cy="1640840"/>
+            <wp:effectExtent l="0" t="0" r="0" b="0"/>
+            <wp:docPr id="2" name="Picture 2"/>
+            <wp:cNvGraphicFramePr>
+              <a:graphicFrameLocks xmlns:a="http://schemas.openxmlformats.org/drawingml/2006/main" noChangeAspect="1"/>
+            </wp:cNvGraphicFramePr>
+            <a:graphic xmlns:a="http://schemas.openxmlformats.org/drawingml/2006/main">
+              <a:graphicData uri="http://schemas.openxmlformats.org/drawingml/2006/picture">
+                <pic:pic xmlns:pic="http://schemas.openxmlformats.org/drawingml/2006/picture">
+                  <pic:nvPicPr>
+                    <pic:cNvPr id="1" name=""/>
+                    <pic:cNvPicPr/>
+                  </pic:nvPicPr>
+                  <pic:blipFill>
+                    <a:blip r:embed="rId14"/>
+                    <a:stretch>
+                      <a:fillRect/>
+                    </a:stretch>
+                  </pic:blipFill>
+                  <pic:spPr>
+                    <a:xfrm>
+                      <a:off x="0" y="0"/>
+                      <a:ext cx="5760720" cy="1640840"/>
+                    </a:xfrm>
+                    <a:prstGeom prst="rect">
+                      <a:avLst/>
+                    </a:prstGeom>
+                  </pic:spPr>
+                </pic:pic>
+              </a:graphicData>
+            </a:graphic>
+          </wp:inline>
+        </w:drawing>
+      </w:r>
+    </w:p>
+    <w:p>
+      <w:r>
+        <w:t>5.2 Przypisywanie użytkownika do pojazdu</w:t>
+      </w:r>
+    </w:p>
+    <w:p>
+      <w:r>
+        <w:rPr>
+          <w:noProof/>
+        </w:rPr>
+        <w:lastRenderedPageBreak/>
+        <w:drawing>
+          <wp:inline distT="0" distB="0" distL="0" distR="0" wp14:anchorId="760C23E4" wp14:editId="09401EF5">
+            <wp:extent cx="5760720" cy="2241550"/>
+            <wp:effectExtent l="0" t="0" r="0" b="6350"/>
+            <wp:docPr id="8" name="Picture 8"/>
+            <wp:cNvGraphicFramePr>
+              <a:graphicFrameLocks xmlns:a="http://schemas.openxmlformats.org/drawingml/2006/main" noChangeAspect="1"/>
+            </wp:cNvGraphicFramePr>
+            <a:graphic xmlns:a="http://schemas.openxmlformats.org/drawingml/2006/main">
+              <a:graphicData uri="http://schemas.openxmlformats.org/drawingml/2006/picture">
+                <pic:pic xmlns:pic="http://schemas.openxmlformats.org/drawingml/2006/picture">
+                  <pic:nvPicPr>
+                    <pic:cNvPr id="1" name=""/>
+                    <pic:cNvPicPr/>
+                  </pic:nvPicPr>
+                  <pic:blipFill>
+                    <a:blip r:embed="rId15"/>
+                    <a:stretch>
+                      <a:fillRect/>
+                    </a:stretch>
+                  </pic:blipFill>
+                  <pic:spPr>
+                    <a:xfrm>
+                      <a:off x="0" y="0"/>
+                      <a:ext cx="5760720" cy="2241550"/>
+                    </a:xfrm>
+                    <a:prstGeom prst="rect">
+                      <a:avLst/>
+                    </a:prstGeom>
+                  </pic:spPr>
+                </pic:pic>
+              </a:graphicData>
+            </a:graphic>
+          </wp:inline>
+        </w:drawing>
+      </w:r>
+    </w:p>
+    <w:p>
+      <w:r>
+        <w:t>5.3 Dodawanie nowego pojazdu</w:t>
+      </w:r>
+    </w:p>
+    <w:p>
+      <w:r>
+        <w:rPr>
+          <w:noProof/>
+        </w:rPr>
+        <w:drawing>
+          <wp:inline distT="0" distB="0" distL="0" distR="0" wp14:anchorId="1C9EEBAF" wp14:editId="3AC4E7AD">
+            <wp:extent cx="5760720" cy="1611630"/>
+            <wp:effectExtent l="0" t="0" r="0" b="7620"/>
+            <wp:docPr id="5" name="Picture 5"/>
+            <wp:cNvGraphicFramePr>
+              <a:graphicFrameLocks xmlns:a="http://schemas.openxmlformats.org/drawingml/2006/main" noChangeAspect="1"/>
+            </wp:cNvGraphicFramePr>
+            <a:graphic xmlns:a="http://schemas.openxmlformats.org/drawingml/2006/main">
+              <a:graphicData uri="http://schemas.openxmlformats.org/drawingml/2006/picture">
+                <pic:pic xmlns:pic="http://schemas.openxmlformats.org/drawingml/2006/picture">
+                  <pic:nvPicPr>
+                    <pic:cNvPr id="1" name=""/>
+                    <pic:cNvPicPr/>
+                  </pic:nvPicPr>
+                  <pic:blipFill>
+                    <a:blip r:embed="rId16"/>
+                    <a:stretch>
+                      <a:fillRect/>
+                    </a:stretch>
+                  </pic:blipFill>
+                  <pic:spPr>
+                    <a:xfrm>
+                      <a:off x="0" y="0"/>
+                      <a:ext cx="5760720" cy="1611630"/>
+                    </a:xfrm>
+                    <a:prstGeom prst="rect">
+                      <a:avLst/>
+                    </a:prstGeom>
+                  </pic:spPr>
+                </pic:pic>
+              </a:graphicData>
+            </a:graphic>
+          </wp:inline>
+        </w:drawing>
+      </w:r>
+    </w:p>
+    <w:p>
+      <w:r>
+        <w:t>5.4 Raportowanie pozycji pojazdu</w:t>
+      </w:r>
+    </w:p>
+    <w:p>
+      <w:r>
+        <w:rPr>
+          <w:noProof/>
+        </w:rPr>
+        <w:drawing>
+          <wp:inline distT="0" distB="0" distL="0" distR="0" wp14:anchorId="1BBBAC8E" wp14:editId="0FEB64FE">
+            <wp:extent cx="5760720" cy="2218055"/>
+            <wp:effectExtent l="0" t="0" r="0" b="0"/>
+            <wp:docPr id="9" name="Picture 9"/>
+            <wp:cNvGraphicFramePr>
+              <a:graphicFrameLocks xmlns:a="http://schemas.openxmlformats.org/drawingml/2006/main" noChangeAspect="1"/>
+            </wp:cNvGraphicFramePr>
+            <a:graphic xmlns:a="http://schemas.openxmlformats.org/drawingml/2006/main">
+              <a:graphicData uri="http://schemas.openxmlformats.org/drawingml/2006/picture">
+                <pic:pic xmlns:pic="http://schemas.openxmlformats.org/drawingml/2006/picture">
+                  <pic:nvPicPr>
+                    <pic:cNvPr id="1" name=""/>
+                    <pic:cNvPicPr/>
+                  </pic:nvPicPr>
+                  <pic:blipFill>
+                    <a:blip r:embed="rId17"/>
+                    <a:stretch>
+                      <a:fillRect/>
+                    </a:stretch>
+                  </pic:blipFill>
+                  <pic:spPr>
+                    <a:xfrm>
+                      <a:off x="0" y="0"/>
+                      <a:ext cx="5760720" cy="2218055"/>
+                    </a:xfrm>
+                    <a:prstGeom prst="rect">
+                      <a:avLst/>
+                    </a:prstGeom>
+                  </pic:spPr>
+                </pic:pic>
+              </a:graphicData>
+            </a:graphic>
+          </wp:inline>
+        </w:drawing>
       </w:r>
     </w:p>
     <w:p/>
@@ -5523,7 +5717,7 @@
       </w:pPr>
     </w:p>
     <w:sectPr>
-      <w:footerReference w:type="default" r:id="rId14"/>
+      <w:footerReference w:type="default" r:id="rId18"/>
       <w:pgSz w:w="11906" w:h="16838"/>
       <w:pgMar w:top="1417" w:right="1417" w:bottom="1417" w:left="1417" w:header="708" w:footer="708" w:gutter="0"/>
       <w:cols w:space="708"/>
@@ -8061,7 +8255,7 @@
 </file>
 
 <file path=customXml/itemProps1.xml><?xml version="1.0" encoding="utf-8"?>
-<ds:datastoreItem xmlns:ds="http://schemas.openxmlformats.org/officeDocument/2006/customXml" ds:itemID="{E3BF01CE-1756-4EE3-ABCF-174F750A54D8}">
+<ds:datastoreItem xmlns:ds="http://schemas.openxmlformats.org/officeDocument/2006/customXml" ds:itemID="{97E3C9F5-C667-45D3-9B81-6BD5B41B12A1}">
   <ds:schemaRefs>
     <ds:schemaRef ds:uri="http://schemas.openxmlformats.org/officeDocument/2006/bibliography"/>
   </ds:schemaRefs>

</xml_diff>